<commit_message>
Updated on 23rd June, 2023
</commit_message>
<xml_diff>
--- a/CV _ANIK SEN_01796986151.docx
+++ b/CV _ANIK SEN_01796986151.docx
@@ -274,7 +274,7 @@
                                     </pic:cNvPicPr>
                                   </pic:nvPicPr>
                                   <pic:blipFill>
-                                    <a:blip r:embed="rId8">
+                                    <a:blip r:embed="rId7">
                                       <a:lum contrast="40000"/>
                                       <a:extLst>
                                         <a:ext uri="{28A0092B-C50C-407E-A947-70E740481C1C}">
@@ -3001,7 +3001,7 @@
           <w:sz w:val="18"/>
         </w:rPr>
       </w:pPr>
-      <w:hyperlink r:id="rId9" w:history="1">
+      <w:hyperlink r:id="rId8" w:history="1">
         <w:r>
           <w:rPr>
             <w:rStyle w:val="Hyperlink"/>
@@ -3397,7 +3397,7 @@
           </mc:Fallback>
         </mc:AlternateContent>
       </w:r>
-      <w:hyperlink r:id="rId10" w:history="1">
+      <w:hyperlink r:id="rId9" w:history="1">
         <w:r>
           <w:rPr>
             <w:rStyle w:val="Hyperlink"/>
@@ -3504,7 +3504,7 @@
                                           </pic:cNvPicPr>
                                         </pic:nvPicPr>
                                         <pic:blipFill>
-                                          <a:blip r:embed="rId11">
+                                          <a:blip r:embed="rId10">
                                             <a:extLst>
                                               <a:ext uri="{28A0092B-C50C-407E-A947-70E740481C1C}">
                                                 <a14:useLocalDpi xmlns:a14="http://schemas.microsoft.com/office/drawing/2010/main" val="0"/>
@@ -3606,7 +3606,7 @@
                                     </pic:cNvPicPr>
                                   </pic:nvPicPr>
                                   <pic:blipFill>
-                                    <a:blip r:embed="rId12">
+                                    <a:blip r:embed="rId10">
                                       <a:extLst>
                                         <a:ext uri="{28A0092B-C50C-407E-A947-70E740481C1C}">
                                           <a14:useLocalDpi xmlns:a14="http://schemas.microsoft.com/office/drawing/2010/main" val="0"/>
@@ -3758,7 +3758,7 @@
                                           </pic:cNvPicPr>
                                         </pic:nvPicPr>
                                         <pic:blipFill>
-                                          <a:blip r:embed="rId13">
+                                          <a:blip r:embed="rId11">
                                             <a:extLst>
                                               <a:ext uri="{28A0092B-C50C-407E-A947-70E740481C1C}">
                                                 <a14:useLocalDpi xmlns:a14="http://schemas.microsoft.com/office/drawing/2010/main" val="0"/>
@@ -3877,7 +3877,7 @@
                                     </pic:cNvPicPr>
                                   </pic:nvPicPr>
                                   <pic:blipFill>
-                                    <a:blip r:embed="rId14">
+                                    <a:blip r:embed="rId11">
                                       <a:extLst>
                                         <a:ext uri="{28A0092B-C50C-407E-A947-70E740481C1C}">
                                           <a14:useLocalDpi xmlns:a14="http://schemas.microsoft.com/office/drawing/2010/main" val="0"/>
@@ -4610,6 +4610,8 @@
           <w:sz w:val="20"/>
         </w:rPr>
       </w:pPr>
+      <w:bookmarkStart w:id="0" w:name="_GoBack"/>
+      <w:bookmarkEnd w:id="0"/>
     </w:p>
     <w:p>
       <w:pPr>
@@ -4669,16 +4671,7 @@
           <w:rFonts w:ascii="Times New Roman" w:hAnsi="Times New Roman"/>
           <w:sz w:val="20"/>
         </w:rPr>
-        <w:t>u</w:t>
-      </w:r>
-      <w:bookmarkStart w:id="0" w:name="_GoBack"/>
-      <w:bookmarkEnd w:id="0"/>
-      <w:r>
-        <w:rPr>
-          <w:rFonts w:ascii="Times New Roman" w:hAnsi="Times New Roman"/>
-          <w:sz w:val="20"/>
-        </w:rPr>
-        <w:t>ccessfully achieved student level credential by completing IT Essentials course</w:t>
+        <w:t>uccessfully achieved student level credential by completing IT Essentials course</w:t>
       </w:r>
     </w:p>
     <w:p>
@@ -4958,14 +4951,40 @@
       <w:r>
         <w:rPr>
           <w:rFonts w:ascii="Times New Roman" w:hAnsi="Times New Roman"/>
-        </w:rPr>
-        <w:t xml:space="preserve">AIUB </w:t>
-      </w:r>
-      <w:r>
-        <w:rPr>
-          <w:rFonts w:ascii="Times New Roman" w:hAnsi="Times New Roman"/>
-        </w:rPr>
-        <w:t xml:space="preserve">Dean’s List Honour </w:t>
+          <w:b/>
+          <w:color w:val="002060"/>
+        </w:rPr>
+        <w:t>FST</w:t>
+      </w:r>
+      <w:r>
+        <w:rPr>
+          <w:rFonts w:ascii="Times New Roman" w:hAnsi="Times New Roman"/>
+          <w:b/>
+          <w:color w:val="002060"/>
+        </w:rPr>
+        <w:t xml:space="preserve"> </w:t>
+      </w:r>
+      <w:r>
+        <w:rPr>
+          <w:rFonts w:ascii="Times New Roman" w:hAnsi="Times New Roman"/>
+          <w:b/>
+          <w:color w:val="002060"/>
+        </w:rPr>
+        <w:t>Dean’s List Hono</w:t>
+      </w:r>
+      <w:r>
+        <w:rPr>
+          <w:rFonts w:ascii="Times New Roman" w:hAnsi="Times New Roman"/>
+          <w:b/>
+          <w:color w:val="002060"/>
+        </w:rPr>
+        <w:t>ur</w:t>
+      </w:r>
+      <w:r>
+        <w:rPr>
+          <w:rFonts w:ascii="Times New Roman" w:hAnsi="Times New Roman"/>
+        </w:rPr>
+        <w:t xml:space="preserve"> </w:t>
       </w:r>
       <w:r>
         <w:rPr>
@@ -4976,20 +4995,9 @@
       <w:r>
         <w:rPr>
           <w:rFonts w:ascii="Times New Roman" w:hAnsi="Times New Roman"/>
-        </w:rPr>
-        <w:t>Six T</w:t>
-      </w:r>
-      <w:r>
-        <w:rPr>
-          <w:rFonts w:ascii="Times New Roman" w:hAnsi="Times New Roman"/>
-        </w:rPr>
-        <w:t>imes</w:t>
-      </w:r>
-      <w:r>
-        <w:rPr>
-          <w:rFonts w:ascii="Times New Roman" w:hAnsi="Times New Roman"/>
-        </w:rPr>
-        <w:t xml:space="preserve"> for Six Particular Semester</w:t>
+          <w:i/>
+        </w:rPr>
+        <w:t>Six Times for Six Particular Semester</w:t>
       </w:r>
       <w:r>
         <w:rPr>
@@ -5026,14 +5034,16 @@
       </w:pPr>
       <w:r>
         <w:rPr>
+          <w:b/>
           <w:noProof/>
+          <w:color w:val="002060"/>
           <w:sz w:val="20"/>
           <w:lang w:val="en-US"/>
         </w:rPr>
         <mc:AlternateContent>
           <mc:Choice Requires="wps">
             <w:drawing>
-              <wp:anchor distT="0" distB="0" distL="114300" distR="114300" simplePos="0" relativeHeight="251661312" behindDoc="0" locked="0" layoutInCell="1" allowOverlap="1" wp14:anchorId="55B5877B" wp14:editId="301B55EC">
+              <wp:anchor distT="0" distB="0" distL="114300" distR="114300" simplePos="0" relativeHeight="251661312" behindDoc="0" locked="0" layoutInCell="1" allowOverlap="1" wp14:anchorId="35DF5304" wp14:editId="53808696">
                 <wp:simplePos x="0" y="0"/>
                 <wp:positionH relativeFrom="margin">
                   <wp:align>center</wp:align>
@@ -5134,7 +5144,7 @@
           </mc:Choice>
           <mc:Fallback>
             <w:pict>
-              <v:roundrect w14:anchorId="55B5877B" id="Rounded Rectangle 3" o:spid="_x0000_s1038" style="position:absolute;left:0;text-align:left;margin-left:0;margin-top:15.2pt;width:506.35pt;height:23.55pt;z-index:251661312;visibility:visible;mso-wrap-style:square;mso-width-percent:0;mso-height-percent:0;mso-wrap-distance-left:9pt;mso-wrap-distance-top:0;mso-wrap-distance-right:9pt;mso-wrap-distance-bottom:0;mso-position-horizontal:center;mso-position-horizontal-relative:margin;mso-position-vertical:absolute;mso-position-vertical-relative:text;mso-width-percent:0;mso-height-percent:0;mso-width-relative:page;mso-height-relative:page;v-text-anchor:top" arcsize="10923f" o:gfxdata="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" fillcolor="#92cddc" strokecolor="#92cddc" strokeweight="1pt">
+              <v:roundrect w14:anchorId="35DF5304" id="Rounded Rectangle 3" o:spid="_x0000_s1038" style="position:absolute;left:0;text-align:left;margin-left:0;margin-top:15.2pt;width:506.35pt;height:23.55pt;z-index:251661312;visibility:visible;mso-wrap-style:square;mso-width-percent:0;mso-height-percent:0;mso-wrap-distance-left:9pt;mso-wrap-distance-top:0;mso-wrap-distance-right:9pt;mso-wrap-distance-bottom:0;mso-position-horizontal:center;mso-position-horizontal-relative:margin;mso-position-vertical:absolute;mso-position-vertical-relative:text;mso-width-percent:0;mso-height-percent:0;mso-width-relative:page;mso-height-relative:page;v-text-anchor:top" arcsize="10923f" o:gfxdata="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" fillcolor="#92cddc" strokecolor="#92cddc" strokeweight="1pt">
                 <v:fill color2="#daeef3" angle="135" focus="50%" type="gradient"/>
                 <v:shadow on="t" color="#205867" opacity=".5" offset="1pt"/>
                 <v:textbox>
@@ -5169,12 +5179,28 @@
       <w:r>
         <w:rPr>
           <w:rFonts w:ascii="Times New Roman" w:hAnsi="Times New Roman"/>
-        </w:rPr>
-        <w:t>AIUB Academic Scholarship (</w:t>
-      </w:r>
-      <w:r>
-        <w:rPr>
-          <w:rFonts w:ascii="Times New Roman" w:hAnsi="Times New Roman"/>
+          <w:b/>
+          <w:color w:val="002060"/>
+        </w:rPr>
+        <w:t>AIUB Academic Scholarship</w:t>
+      </w:r>
+      <w:r>
+        <w:rPr>
+          <w:rFonts w:ascii="Times New Roman" w:hAnsi="Times New Roman"/>
+          <w:color w:val="002060"/>
+        </w:rPr>
+        <w:t xml:space="preserve"> </w:t>
+      </w:r>
+      <w:r>
+        <w:rPr>
+          <w:rFonts w:ascii="Times New Roman" w:hAnsi="Times New Roman"/>
+        </w:rPr>
+        <w:t>(</w:t>
+      </w:r>
+      <w:r>
+        <w:rPr>
+          <w:rFonts w:ascii="Times New Roman" w:hAnsi="Times New Roman"/>
+          <w:i/>
         </w:rPr>
         <w:t>Till Last Semester</w:t>
       </w:r>
@@ -5628,7 +5654,7 @@
               </w:rPr>
               <w:t xml:space="preserve"> : </w:t>
             </w:r>
-            <w:hyperlink r:id="rId15" w:history="1">
+            <w:hyperlink r:id="rId12" w:history="1">
               <w:r>
                 <w:rPr>
                   <w:rStyle w:val="Hyperlink"/>
@@ -5768,7 +5794,7 @@
               </w:rPr>
               <w:t xml:space="preserve"> : </w:t>
             </w:r>
-            <w:hyperlink r:id="rId16" w:history="1">
+            <w:hyperlink r:id="rId13" w:history="1">
               <w:r>
                 <w:rPr>
                   <w:rStyle w:val="Hyperlink"/>
@@ -5833,7 +5859,7 @@
 <w:numbering xmlns:wpc="http://schemas.microsoft.com/office/word/2010/wordprocessingCanvas" xmlns:mc="http://schemas.openxmlformats.org/markup-compatibility/2006" xmlns:o="urn:schemas-microsoft-com:office:office" xmlns:r="http://schemas.openxmlformats.org/officeDocument/2006/relationships" xmlns:m="http://schemas.openxmlformats.org/officeDocument/2006/math" xmlns:v="urn:schemas-microsoft-com:vml" xmlns:wp14="http://schemas.microsoft.com/office/word/2010/wordprocessingDrawing" xmlns:wp="http://schemas.openxmlformats.org/drawingml/2006/wordprocessingDrawing" xmlns:w10="urn:schemas-microsoft-com:office:word" xmlns:w="http://schemas.openxmlformats.org/wordprocessingml/2006/main" xmlns:w14="http://schemas.microsoft.com/office/word/2010/wordml" xmlns:w15="http://schemas.microsoft.com/office/word/2012/wordml" xmlns:wpg="http://schemas.microsoft.com/office/word/2010/wordprocessingGroup" xmlns:wpi="http://schemas.microsoft.com/office/word/2010/wordprocessingInk" xmlns:wne="http://schemas.microsoft.com/office/word/2006/wordml" xmlns:wps="http://schemas.microsoft.com/office/word/2010/wordprocessingShape" mc:Ignorable="w14 w15 wp14">
   <w:numPicBullet w:numPicBulletId="0">
     <w:pict>
-      <v:shapetype w14:anchorId="041A4496" id="_x0000_t75" coordsize="21600,21600" o:spt="75" o:preferrelative="t" path="m@4@5l@4@11@9@11@9@5xe" filled="f" stroked="f">
+      <v:shapetype id="_x0000_t75" coordsize="21600,21600" o:spt="75" o:preferrelative="t" path="m@4@5l@4@11@9@11@9@5xe" filled="f" stroked="f">
         <v:stroke joinstyle="miter"/>
         <v:formulas>
           <v:f eqn="if lineDrawn pixelLineWidth 0"/>
@@ -5852,7 +5878,7 @@
         <v:path o:extrusionok="f" gradientshapeok="t" o:connecttype="rect"/>
         <o:lock v:ext="edit" aspectratio="t"/>
       </v:shapetype>
-      <v:shape id="_x0000_i1027" type="#_x0000_t75" style="width:11.25pt;height:11.25pt" o:bullet="t">
+      <v:shape id="_x0000_i1049" type="#_x0000_t75" style="width:11.25pt;height:11.25pt" o:bullet="t">
         <v:imagedata r:id="rId1" o:title="msoC8B1"/>
       </v:shape>
     </w:pict>
@@ -6285,18 +6311,17 @@
   <w:abstractNum w:abstractNumId="4">
     <w:nsid w:val="79521BCB"/>
     <w:multiLevelType w:val="hybridMultilevel"/>
-    <w:tmpl w:val="78889870"/>
-    <w:lvl w:ilvl="0" w:tplc="04090007">
+    <w:tmpl w:val="507894F6"/>
+    <w:lvl w:ilvl="0" w:tplc="04090005">
       <w:start w:val="1"/>
       <w:numFmt w:val="bullet"/>
-      <w:lvlText w:val=""/>
-      <w:lvlPicBulletId w:val="0"/>
+      <w:lvlText w:val=""/>
       <w:lvlJc w:val="left"/>
       <w:pPr>
         <w:ind w:left="360" w:hanging="360"/>
       </w:pPr>
       <w:rPr>
-        <w:rFonts w:ascii="Symbol" w:hAnsi="Symbol" w:hint="default"/>
+        <w:rFonts w:ascii="Wingdings" w:hAnsi="Wingdings" w:hint="default"/>
       </w:rPr>
     </w:lvl>
     <w:lvl w:ilvl="1" w:tplc="04090003" w:tentative="1">
@@ -6399,18 +6424,17 @@
   <w:abstractNum w:abstractNumId="5">
     <w:nsid w:val="7C05134C"/>
     <w:multiLevelType w:val="hybridMultilevel"/>
-    <w:tmpl w:val="0CA8E3B2"/>
-    <w:lvl w:ilvl="0" w:tplc="8B9ED294">
+    <w:tmpl w:val="18FE2002"/>
+    <w:lvl w:ilvl="0" w:tplc="04090005">
       <w:start w:val="1"/>
       <w:numFmt w:val="bullet"/>
-      <w:lvlText w:val=""/>
-      <w:lvlPicBulletId w:val="0"/>
+      <w:lvlText w:val=""/>
       <w:lvlJc w:val="left"/>
       <w:pPr>
         <w:ind w:left="360" w:hanging="360"/>
       </w:pPr>
       <w:rPr>
-        <w:rFonts w:ascii="Symbol" w:hAnsi="Symbol" w:hint="default"/>
+        <w:rFonts w:ascii="Wingdings" w:hAnsi="Wingdings" w:hint="default"/>
       </w:rPr>
     </w:lvl>
     <w:lvl w:ilvl="1" w:tplc="04090003">

</xml_diff>

<commit_message>
Updated on 6th July, 2023
</commit_message>
<xml_diff>
--- a/CV _ANIK SEN_01796986151.docx
+++ b/CV _ANIK SEN_01796986151.docx
@@ -274,7 +274,7 @@
                                     </pic:cNvPicPr>
                                   </pic:nvPicPr>
                                   <pic:blipFill>
-                                    <a:blip r:embed="rId7">
+                                    <a:blip r:embed="rId8">
                                       <a:lum contrast="40000"/>
                                       <a:extLst>
                                         <a:ext uri="{28A0092B-C50C-407E-A947-70E740481C1C}">
@@ -881,16 +881,16 @@
         <w:tblLook w:val="04A0" w:firstRow="1" w:lastRow="0" w:firstColumn="1" w:lastColumn="0" w:noHBand="0" w:noVBand="1"/>
       </w:tblPr>
       <w:tblGrid>
-        <w:gridCol w:w="3563"/>
-        <w:gridCol w:w="1103"/>
-        <w:gridCol w:w="2139"/>
-        <w:gridCol w:w="1365"/>
-        <w:gridCol w:w="2195"/>
+        <w:gridCol w:w="4312"/>
+        <w:gridCol w:w="1440"/>
+        <w:gridCol w:w="1979"/>
+        <w:gridCol w:w="1261"/>
+        <w:gridCol w:w="1373"/>
       </w:tblGrid>
       <w:tr>
         <w:tc>
           <w:tcPr>
-            <w:tcW w:w="3563" w:type="dxa"/>
+            <w:tcW w:w="4312" w:type="dxa"/>
             <w:tcBorders>
               <w:top w:val="single" w:sz="4" w:space="0" w:color="4472C4"/>
               <w:left w:val="single" w:sz="4" w:space="0" w:color="4472C4"/>
@@ -925,7 +925,7 @@
         </w:tc>
         <w:tc>
           <w:tcPr>
-            <w:tcW w:w="1103" w:type="dxa"/>
+            <w:tcW w:w="1440" w:type="dxa"/>
             <w:tcBorders>
               <w:top w:val="single" w:sz="4" w:space="0" w:color="4472C4"/>
               <w:left w:val="nil"/>
@@ -960,7 +960,7 @@
         </w:tc>
         <w:tc>
           <w:tcPr>
-            <w:tcW w:w="2139" w:type="dxa"/>
+            <w:tcW w:w="1979" w:type="dxa"/>
             <w:tcBorders>
               <w:top w:val="single" w:sz="4" w:space="0" w:color="4472C4"/>
               <w:left w:val="nil"/>
@@ -995,7 +995,7 @@
         </w:tc>
         <w:tc>
           <w:tcPr>
-            <w:tcW w:w="1365" w:type="dxa"/>
+            <w:tcW w:w="1261" w:type="dxa"/>
             <w:tcBorders>
               <w:top w:val="single" w:sz="4" w:space="0" w:color="4472C4"/>
               <w:left w:val="nil"/>
@@ -1030,7 +1030,7 @@
         </w:tc>
         <w:tc>
           <w:tcPr>
-            <w:tcW w:w="2195" w:type="dxa"/>
+            <w:tcW w:w="1373" w:type="dxa"/>
             <w:tcBorders>
               <w:top w:val="single" w:sz="4" w:space="0" w:color="4472C4"/>
               <w:left w:val="nil"/>
@@ -1067,7 +1067,7 @@
       <w:tr>
         <w:tc>
           <w:tcPr>
-            <w:tcW w:w="3563" w:type="dxa"/>
+            <w:tcW w:w="4312" w:type="dxa"/>
             <w:shd w:val="clear" w:color="auto" w:fill="D9E2F3"/>
           </w:tcPr>
           <w:p>
@@ -1094,7 +1094,7 @@
         </w:tc>
         <w:tc>
           <w:tcPr>
-            <w:tcW w:w="1103" w:type="dxa"/>
+            <w:tcW w:w="1440" w:type="dxa"/>
             <w:shd w:val="clear" w:color="auto" w:fill="D9E2F3"/>
           </w:tcPr>
           <w:p>
@@ -1117,7 +1117,7 @@
         </w:tc>
         <w:tc>
           <w:tcPr>
-            <w:tcW w:w="2139" w:type="dxa"/>
+            <w:tcW w:w="1979" w:type="dxa"/>
             <w:shd w:val="clear" w:color="auto" w:fill="D9E2F3"/>
           </w:tcPr>
           <w:p>
@@ -1140,7 +1140,7 @@
         </w:tc>
         <w:tc>
           <w:tcPr>
-            <w:tcW w:w="1365" w:type="dxa"/>
+            <w:tcW w:w="1261" w:type="dxa"/>
             <w:shd w:val="clear" w:color="auto" w:fill="D9E2F3"/>
           </w:tcPr>
           <w:p>
@@ -1179,7 +1179,7 @@
         </w:tc>
         <w:tc>
           <w:tcPr>
-            <w:tcW w:w="2195" w:type="dxa"/>
+            <w:tcW w:w="1373" w:type="dxa"/>
             <w:shd w:val="clear" w:color="auto" w:fill="D9E2F3"/>
           </w:tcPr>
           <w:p>
@@ -1204,7 +1204,7 @@
       <w:tr>
         <w:tc>
           <w:tcPr>
-            <w:tcW w:w="3563" w:type="dxa"/>
+            <w:tcW w:w="4312" w:type="dxa"/>
             <w:shd w:val="clear" w:color="auto" w:fill="auto"/>
           </w:tcPr>
           <w:p>
@@ -1242,7 +1242,7 @@
         </w:tc>
         <w:tc>
           <w:tcPr>
-            <w:tcW w:w="1103" w:type="dxa"/>
+            <w:tcW w:w="1440" w:type="dxa"/>
             <w:shd w:val="clear" w:color="auto" w:fill="auto"/>
           </w:tcPr>
           <w:p>
@@ -1265,7 +1265,7 @@
         </w:tc>
         <w:tc>
           <w:tcPr>
-            <w:tcW w:w="2139" w:type="dxa"/>
+            <w:tcW w:w="1979" w:type="dxa"/>
             <w:shd w:val="clear" w:color="auto" w:fill="auto"/>
           </w:tcPr>
           <w:p>
@@ -1288,7 +1288,7 @@
         </w:tc>
         <w:tc>
           <w:tcPr>
-            <w:tcW w:w="1365" w:type="dxa"/>
+            <w:tcW w:w="1261" w:type="dxa"/>
             <w:shd w:val="clear" w:color="auto" w:fill="auto"/>
           </w:tcPr>
           <w:p>
@@ -1327,7 +1327,7 @@
         </w:tc>
         <w:tc>
           <w:tcPr>
-            <w:tcW w:w="2195" w:type="dxa"/>
+            <w:tcW w:w="1373" w:type="dxa"/>
             <w:shd w:val="clear" w:color="auto" w:fill="auto"/>
           </w:tcPr>
           <w:p>
@@ -1352,7 +1352,7 @@
       <w:tr>
         <w:tc>
           <w:tcPr>
-            <w:tcW w:w="3563" w:type="dxa"/>
+            <w:tcW w:w="4312" w:type="dxa"/>
             <w:shd w:val="clear" w:color="auto" w:fill="D9E2F3"/>
           </w:tcPr>
           <w:p>
@@ -1379,7 +1379,7 @@
         </w:tc>
         <w:tc>
           <w:tcPr>
-            <w:tcW w:w="1103" w:type="dxa"/>
+            <w:tcW w:w="1440" w:type="dxa"/>
             <w:shd w:val="clear" w:color="auto" w:fill="D9E2F3"/>
           </w:tcPr>
           <w:p>
@@ -1402,7 +1402,7 @@
         </w:tc>
         <w:tc>
           <w:tcPr>
-            <w:tcW w:w="2139" w:type="dxa"/>
+            <w:tcW w:w="1979" w:type="dxa"/>
             <w:shd w:val="clear" w:color="auto" w:fill="D9E2F3"/>
           </w:tcPr>
           <w:p>
@@ -1425,7 +1425,7 @@
         </w:tc>
         <w:tc>
           <w:tcPr>
-            <w:tcW w:w="1365" w:type="dxa"/>
+            <w:tcW w:w="1261" w:type="dxa"/>
             <w:shd w:val="clear" w:color="auto" w:fill="D9E2F3"/>
           </w:tcPr>
           <w:p>
@@ -1464,7 +1464,7 @@
         </w:tc>
         <w:tc>
           <w:tcPr>
-            <w:tcW w:w="2195" w:type="dxa"/>
+            <w:tcW w:w="1373" w:type="dxa"/>
             <w:shd w:val="clear" w:color="auto" w:fill="D9E2F3"/>
           </w:tcPr>
           <w:p>
@@ -2771,6 +2771,16 @@
     </w:p>
     <w:p>
       <w:pPr>
+        <w:spacing w:line="240" w:lineRule="auto"/>
+        <w:ind w:left="576"/>
+        <w:rPr>
+          <w:rFonts w:ascii="Times New Roman" w:hAnsi="Times New Roman"/>
+          <w:sz w:val="20"/>
+        </w:rPr>
+      </w:pPr>
+    </w:p>
+    <w:p>
+      <w:pPr>
         <w:numPr>
           <w:ilvl w:val="0"/>
           <w:numId w:val="3"/>
@@ -2782,6 +2792,8 @@
           <w:sz w:val="18"/>
         </w:rPr>
       </w:pPr>
+      <w:bookmarkStart w:id="0" w:name="_GoBack"/>
+      <w:bookmarkEnd w:id="0"/>
       <w:r>
         <w:rPr>
           <w:noProof/>
@@ -2792,13 +2804,13 @@
         <mc:AlternateContent>
           <mc:Choice Requires="wps">
             <w:drawing>
-              <wp:anchor distT="0" distB="0" distL="114300" distR="114300" simplePos="0" relativeHeight="251671552" behindDoc="0" locked="0" layoutInCell="1" allowOverlap="1" wp14:anchorId="32D951E5" wp14:editId="56278F6A">
+              <wp:anchor distT="0" distB="0" distL="114300" distR="114300" simplePos="0" relativeHeight="251671552" behindDoc="0" locked="0" layoutInCell="1" allowOverlap="1" wp14:anchorId="73E71B9B" wp14:editId="041B0F0F">
                 <wp:simplePos x="0" y="0"/>
                 <wp:positionH relativeFrom="margin">
                   <wp:align>center</wp:align>
                 </wp:positionH>
                 <wp:positionV relativeFrom="paragraph">
-                  <wp:posOffset>-407035</wp:posOffset>
+                  <wp:posOffset>-530921</wp:posOffset>
                 </wp:positionV>
                 <wp:extent cx="6461125" cy="299085"/>
                 <wp:effectExtent l="0" t="0" r="34925" b="62865"/>
@@ -2911,7 +2923,7 @@
           </mc:Choice>
           <mc:Fallback>
             <w:pict>
-              <v:roundrect w14:anchorId="32D951E5" id="Rounded Rectangle 11" o:spid="_x0000_s1032" style="position:absolute;left:0;text-align:left;margin-left:0;margin-top:-32.05pt;width:508.75pt;height:23.55pt;z-index:251671552;visibility:visible;mso-wrap-style:square;mso-width-percent:0;mso-height-percent:0;mso-wrap-distance-left:9pt;mso-wrap-distance-top:0;mso-wrap-distance-right:9pt;mso-wrap-distance-bottom:0;mso-position-horizontal:center;mso-position-horizontal-relative:margin;mso-position-vertical:absolute;mso-position-vertical-relative:text;mso-width-percent:0;mso-height-percent:0;mso-width-relative:page;mso-height-relative:page;v-text-anchor:top" arcsize="10923f" o:gfxdata="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" fillcolor="#92cddc" strokecolor="#92cddc" strokeweight="1pt">
+              <v:roundrect w14:anchorId="73E71B9B" id="Rounded Rectangle 11" o:spid="_x0000_s1032" style="position:absolute;left:0;text-align:left;margin-left:0;margin-top:-41.8pt;width:508.75pt;height:23.55pt;z-index:251671552;visibility:visible;mso-wrap-style:square;mso-width-percent:0;mso-height-percent:0;mso-wrap-distance-left:9pt;mso-wrap-distance-top:0;mso-wrap-distance-right:9pt;mso-wrap-distance-bottom:0;mso-position-horizontal:center;mso-position-horizontal-relative:margin;mso-position-vertical:absolute;mso-position-vertical-relative:text;mso-width-percent:0;mso-height-percent:0;mso-width-relative:page;mso-height-relative:page;v-text-anchor:top" arcsize="10923f" o:gfxdata="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" fillcolor="#92cddc" strokecolor="#92cddc" strokeweight="1pt">
                 <v:fill color2="#daeef3" angle="135" focus="50%" type="gradient"/>
                 <v:shadow on="t" color="#205867" opacity=".5" offset="1pt"/>
                 <v:textbox>
@@ -3001,7 +3013,7 @@
           <w:sz w:val="18"/>
         </w:rPr>
       </w:pPr>
-      <w:hyperlink r:id="rId8" w:history="1">
+      <w:hyperlink r:id="rId9" w:history="1">
         <w:r>
           <w:rPr>
             <w:rStyle w:val="Hyperlink"/>
@@ -3397,7 +3409,7 @@
           </mc:Fallback>
         </mc:AlternateContent>
       </w:r>
-      <w:hyperlink r:id="rId9" w:history="1">
+      <w:hyperlink r:id="rId10" w:history="1">
         <w:r>
           <w:rPr>
             <w:rStyle w:val="Hyperlink"/>
@@ -3504,7 +3516,7 @@
                                           </pic:cNvPicPr>
                                         </pic:nvPicPr>
                                         <pic:blipFill>
-                                          <a:blip r:embed="rId10">
+                                          <a:blip r:embed="rId11">
                                             <a:extLst>
                                               <a:ext uri="{28A0092B-C50C-407E-A947-70E740481C1C}">
                                                 <a14:useLocalDpi xmlns:a14="http://schemas.microsoft.com/office/drawing/2010/main" val="0"/>
@@ -3606,7 +3618,7 @@
                                     </pic:cNvPicPr>
                                   </pic:nvPicPr>
                                   <pic:blipFill>
-                                    <a:blip r:embed="rId10">
+                                    <a:blip r:embed="rId12">
                                       <a:extLst>
                                         <a:ext uri="{28A0092B-C50C-407E-A947-70E740481C1C}">
                                           <a14:useLocalDpi xmlns:a14="http://schemas.microsoft.com/office/drawing/2010/main" val="0"/>
@@ -3758,7 +3770,7 @@
                                           </pic:cNvPicPr>
                                         </pic:nvPicPr>
                                         <pic:blipFill>
-                                          <a:blip r:embed="rId11">
+                                          <a:blip r:embed="rId13">
                                             <a:extLst>
                                               <a:ext uri="{28A0092B-C50C-407E-A947-70E740481C1C}">
                                                 <a14:useLocalDpi xmlns:a14="http://schemas.microsoft.com/office/drawing/2010/main" val="0"/>
@@ -3877,7 +3889,7 @@
                                     </pic:cNvPicPr>
                                   </pic:nvPicPr>
                                   <pic:blipFill>
-                                    <a:blip r:embed="rId11">
+                                    <a:blip r:embed="rId14">
                                       <a:extLst>
                                         <a:ext uri="{28A0092B-C50C-407E-A947-70E740481C1C}">
                                           <a14:useLocalDpi xmlns:a14="http://schemas.microsoft.com/office/drawing/2010/main" val="0"/>
@@ -4610,8 +4622,6 @@
           <w:sz w:val="20"/>
         </w:rPr>
       </w:pPr>
-      <w:bookmarkStart w:id="0" w:name="_GoBack"/>
-      <w:bookmarkEnd w:id="0"/>
     </w:p>
     <w:p>
       <w:pPr>
@@ -5654,7 +5664,7 @@
               </w:rPr>
               <w:t xml:space="preserve"> : </w:t>
             </w:r>
-            <w:hyperlink r:id="rId12" w:history="1">
+            <w:hyperlink r:id="rId15" w:history="1">
               <w:r>
                 <w:rPr>
                   <w:rStyle w:val="Hyperlink"/>
@@ -5794,7 +5804,7 @@
               </w:rPr>
               <w:t xml:space="preserve"> : </w:t>
             </w:r>
-            <w:hyperlink r:id="rId13" w:history="1">
+            <w:hyperlink r:id="rId16" w:history="1">
               <w:r>
                 <w:rPr>
                   <w:rStyle w:val="Hyperlink"/>
@@ -5859,7 +5869,7 @@
 <w:numbering xmlns:wpc="http://schemas.microsoft.com/office/word/2010/wordprocessingCanvas" xmlns:mc="http://schemas.openxmlformats.org/markup-compatibility/2006" xmlns:o="urn:schemas-microsoft-com:office:office" xmlns:r="http://schemas.openxmlformats.org/officeDocument/2006/relationships" xmlns:m="http://schemas.openxmlformats.org/officeDocument/2006/math" xmlns:v="urn:schemas-microsoft-com:vml" xmlns:wp14="http://schemas.microsoft.com/office/word/2010/wordprocessingDrawing" xmlns:wp="http://schemas.openxmlformats.org/drawingml/2006/wordprocessingDrawing" xmlns:w10="urn:schemas-microsoft-com:office:word" xmlns:w="http://schemas.openxmlformats.org/wordprocessingml/2006/main" xmlns:w14="http://schemas.microsoft.com/office/word/2010/wordml" xmlns:w15="http://schemas.microsoft.com/office/word/2012/wordml" xmlns:wpg="http://schemas.microsoft.com/office/word/2010/wordprocessingGroup" xmlns:wpi="http://schemas.microsoft.com/office/word/2010/wordprocessingInk" xmlns:wne="http://schemas.microsoft.com/office/word/2006/wordml" xmlns:wps="http://schemas.microsoft.com/office/word/2010/wordprocessingShape" mc:Ignorable="w14 w15 wp14">
   <w:numPicBullet w:numPicBulletId="0">
     <w:pict>
-      <v:shapetype id="_x0000_t75" coordsize="21600,21600" o:spt="75" o:preferrelative="t" path="m@4@5l@4@11@9@11@9@5xe" filled="f" stroked="f">
+      <v:shapetype w14:anchorId="13303C38" id="_x0000_t75" coordsize="21600,21600" o:spt="75" o:preferrelative="t" path="m@4@5l@4@11@9@11@9@5xe" filled="f" stroked="f">
         <v:stroke joinstyle="miter"/>
         <v:formulas>
           <v:f eqn="if lineDrawn pixelLineWidth 0"/>
@@ -5878,7 +5888,7 @@
         <v:path o:extrusionok="f" gradientshapeok="t" o:connecttype="rect"/>
         <o:lock v:ext="edit" aspectratio="t"/>
       </v:shapetype>
-      <v:shape id="_x0000_i1049" type="#_x0000_t75" style="width:11.25pt;height:11.25pt" o:bullet="t">
+      <v:shape id="_x0000_i1031" type="#_x0000_t75" style="width:11.25pt;height:11.25pt" o:bullet="t">
         <v:imagedata r:id="rId1" o:title="msoC8B1"/>
       </v:shape>
     </w:pict>

</xml_diff>

<commit_message>
Updated on 17th July, 2023
</commit_message>
<xml_diff>
--- a/CV _ANIK SEN_01796986151.docx
+++ b/CV _ANIK SEN_01796986151.docx
@@ -274,7 +274,7 @@
                                     </pic:cNvPicPr>
                                   </pic:nvPicPr>
                                   <pic:blipFill>
-                                    <a:blip r:embed="rId8">
+                                    <a:blip r:embed="rId7">
                                       <a:lum contrast="40000"/>
                                       <a:extLst>
                                         <a:ext uri="{28A0092B-C50C-407E-A947-70E740481C1C}">
@@ -526,10 +526,10 @@
               <wp:anchor distT="0" distB="0" distL="114300" distR="114300" simplePos="0" relativeHeight="251663360" behindDoc="0" locked="0" layoutInCell="1" allowOverlap="1" wp14:anchorId="0874F907" wp14:editId="0A823CD1">
                 <wp:simplePos x="0" y="0"/>
                 <wp:positionH relativeFrom="margin">
-                  <wp:align>right</wp:align>
+                  <wp:posOffset>-159482</wp:posOffset>
                 </wp:positionH>
                 <wp:positionV relativeFrom="paragraph">
-                  <wp:posOffset>134049</wp:posOffset>
+                  <wp:posOffset>147946</wp:posOffset>
                 </wp:positionV>
                 <wp:extent cx="6453505" cy="299085"/>
                 <wp:effectExtent l="0" t="0" r="42545" b="62865"/>
@@ -633,7 +633,7 @@
           </mc:Choice>
           <mc:Fallback>
             <w:pict>
-              <v:roundrect w14:anchorId="0874F907" id="Rounded Rectangle 15" o:spid="_x0000_s1028" style="position:absolute;margin-left:456.95pt;margin-top:10.55pt;width:508.15pt;height:23.55pt;z-index:251663360;visibility:visible;mso-wrap-style:square;mso-width-percent:0;mso-height-percent:0;mso-wrap-distance-left:9pt;mso-wrap-distance-top:0;mso-wrap-distance-right:9pt;mso-wrap-distance-bottom:0;mso-position-horizontal:right;mso-position-horizontal-relative:margin;mso-position-vertical:absolute;mso-position-vertical-relative:text;mso-width-percent:0;mso-height-percent:0;mso-width-relative:page;mso-height-relative:page;v-text-anchor:top" arcsize="10923f" o:gfxdata="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" fillcolor="#92cddc" strokecolor="#92cddc" strokeweight="1pt">
+              <v:roundrect w14:anchorId="0874F907" id="Rounded Rectangle 15" o:spid="_x0000_s1028" style="position:absolute;margin-left:-12.55pt;margin-top:11.65pt;width:508.15pt;height:23.55pt;z-index:251663360;visibility:visible;mso-wrap-style:square;mso-width-percent:0;mso-height-percent:0;mso-wrap-distance-left:9pt;mso-wrap-distance-top:0;mso-wrap-distance-right:9pt;mso-wrap-distance-bottom:0;mso-position-horizontal:absolute;mso-position-horizontal-relative:margin;mso-position-vertical:absolute;mso-position-vertical-relative:text;mso-width-percent:0;mso-height-percent:0;mso-width-relative:page;mso-height-relative:page;v-text-anchor:top" arcsize="10923f" o:gfxdata="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" fillcolor="#92cddc" strokecolor="#92cddc" strokeweight="1pt">
                 <v:fill color2="#daeef3" angle="135" focus="50%" type="gradient"/>
                 <v:shadow on="t" color="#205867" opacity=".5" offset="1pt"/>
                 <v:textbox>
@@ -703,10 +703,10 @@
               <wp:anchor distT="0" distB="0" distL="114300" distR="114300" simplePos="0" relativeHeight="251664384" behindDoc="0" locked="0" layoutInCell="1" allowOverlap="1" wp14:anchorId="4163C50A" wp14:editId="2B8AE36E">
                 <wp:simplePos x="0" y="0"/>
                 <wp:positionH relativeFrom="column">
-                  <wp:posOffset>-283195</wp:posOffset>
+                  <wp:posOffset>-163913</wp:posOffset>
                 </wp:positionH>
                 <wp:positionV relativeFrom="paragraph">
-                  <wp:posOffset>914526</wp:posOffset>
+                  <wp:posOffset>914400</wp:posOffset>
                 </wp:positionV>
                 <wp:extent cx="6459220" cy="299085"/>
                 <wp:effectExtent l="10160" t="9525" r="17145" b="34290"/>
@@ -810,7 +810,7 @@
           </mc:Choice>
           <mc:Fallback>
             <w:pict>
-              <v:roundrect w14:anchorId="4163C50A" id="Rounded Rectangle 14" o:spid="_x0000_s1029" style="position:absolute;left:0;text-align:left;margin-left:-22.3pt;margin-top:1in;width:508.6pt;height:23.55pt;z-index:251664384;visibility:visible;mso-wrap-style:square;mso-width-percent:0;mso-height-percent:0;mso-wrap-distance-left:9pt;mso-wrap-distance-top:0;mso-wrap-distance-right:9pt;mso-wrap-distance-bottom:0;mso-position-horizontal:absolute;mso-position-horizontal-relative:text;mso-position-vertical:absolute;mso-position-vertical-relative:text;mso-width-percent:0;mso-height-percent:0;mso-width-relative:page;mso-height-relative:page;v-text-anchor:top" arcsize="10923f" o:gfxdata="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" fillcolor="#92cddc" strokecolor="#92cddc" strokeweight="1pt">
+              <v:roundrect w14:anchorId="4163C50A" id="Rounded Rectangle 14" o:spid="_x0000_s1029" style="position:absolute;left:0;text-align:left;margin-left:-12.9pt;margin-top:1in;width:508.6pt;height:23.55pt;z-index:251664384;visibility:visible;mso-wrap-style:square;mso-width-percent:0;mso-height-percent:0;mso-wrap-distance-left:9pt;mso-wrap-distance-top:0;mso-wrap-distance-right:9pt;mso-wrap-distance-bottom:0;mso-position-horizontal:absolute;mso-position-horizontal-relative:text;mso-position-vertical:absolute;mso-position-vertical-relative:text;mso-width-percent:0;mso-height-percent:0;mso-width-relative:page;mso-height-relative:page;v-text-anchor:top" arcsize="10923f" o:gfxdata="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" fillcolor="#92cddc" strokecolor="#92cddc" strokeweight="1pt">
                 <v:fill color2="#daeef3" angle="135" focus="50%" type="gradient"/>
                 <v:shadow on="t" color="#205867" opacity=".5" offset="1pt"/>
                 <v:textbox>
@@ -1902,10 +1902,10 @@
               <wp:anchor distT="0" distB="0" distL="114300" distR="114300" simplePos="0" relativeHeight="251673600" behindDoc="0" locked="0" layoutInCell="1" allowOverlap="1" wp14:anchorId="0A43C1CA" wp14:editId="646E1927">
                 <wp:simplePos x="0" y="0"/>
                 <wp:positionH relativeFrom="margin">
-                  <wp:align>right</wp:align>
+                  <wp:posOffset>-167102</wp:posOffset>
                 </wp:positionH>
                 <wp:positionV relativeFrom="paragraph">
-                  <wp:posOffset>80709</wp:posOffset>
+                  <wp:posOffset>80645</wp:posOffset>
                 </wp:positionV>
                 <wp:extent cx="6459220" cy="299085"/>
                 <wp:effectExtent l="0" t="0" r="36830" b="62865"/>
@@ -2018,7 +2018,7 @@
           </mc:Choice>
           <mc:Fallback>
             <w:pict>
-              <v:roundrect w14:anchorId="0A43C1CA" id="Rounded Rectangle 13" o:spid="_x0000_s1030" style="position:absolute;margin-left:457.4pt;margin-top:6.35pt;width:508.6pt;height:23.55pt;z-index:251673600;visibility:visible;mso-wrap-style:square;mso-width-percent:0;mso-height-percent:0;mso-wrap-distance-left:9pt;mso-wrap-distance-top:0;mso-wrap-distance-right:9pt;mso-wrap-distance-bottom:0;mso-position-horizontal:right;mso-position-horizontal-relative:margin;mso-position-vertical:absolute;mso-position-vertical-relative:text;mso-width-percent:0;mso-height-percent:0;mso-width-relative:page;mso-height-relative:page;v-text-anchor:top" arcsize="10923f" o:gfxdata="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" fillcolor="#92cddc" strokecolor="#92cddc" strokeweight="1pt">
+              <v:roundrect w14:anchorId="0A43C1CA" id="Rounded Rectangle 13" o:spid="_x0000_s1030" style="position:absolute;margin-left:-13.15pt;margin-top:6.35pt;width:508.6pt;height:23.55pt;z-index:251673600;visibility:visible;mso-wrap-style:square;mso-width-percent:0;mso-height-percent:0;mso-wrap-distance-left:9pt;mso-wrap-distance-top:0;mso-wrap-distance-right:9pt;mso-wrap-distance-bottom:0;mso-position-horizontal:absolute;mso-position-horizontal-relative:margin;mso-position-vertical:absolute;mso-position-vertical-relative:text;mso-width-percent:0;mso-height-percent:0;mso-width-relative:page;mso-height-relative:page;v-text-anchor:top" arcsize="10923f" o:gfxdata="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" fillcolor="#92cddc" strokecolor="#92cddc" strokeweight="1pt">
                 <v:fill color2="#daeef3" angle="135" focus="50%" type="gradient"/>
                 <v:shadow on="t" color="#205867" opacity=".5" offset="1pt"/>
                 <v:textbox>
@@ -2096,10 +2096,10 @@
               <wp:anchor distT="0" distB="0" distL="114300" distR="114300" simplePos="0" relativeHeight="251666432" behindDoc="0" locked="0" layoutInCell="1" allowOverlap="1" wp14:anchorId="6EC7E4E7" wp14:editId="05A555CD">
                 <wp:simplePos x="0" y="0"/>
                 <wp:positionH relativeFrom="margin">
-                  <wp:align>right</wp:align>
+                  <wp:posOffset>-167020</wp:posOffset>
                 </wp:positionH>
                 <wp:positionV relativeFrom="paragraph">
-                  <wp:posOffset>1129665</wp:posOffset>
+                  <wp:posOffset>1136645</wp:posOffset>
                 </wp:positionV>
                 <wp:extent cx="6461125" cy="299085"/>
                 <wp:effectExtent l="0" t="0" r="34925" b="62865"/>
@@ -2203,7 +2203,7 @@
           </mc:Choice>
           <mc:Fallback>
             <w:pict>
-              <v:roundrect w14:anchorId="6EC7E4E7" id="Rounded Rectangle 12" o:spid="_x0000_s1031" style="position:absolute;margin-left:457.55pt;margin-top:88.95pt;width:508.75pt;height:23.55pt;z-index:251666432;visibility:visible;mso-wrap-style:square;mso-width-percent:0;mso-height-percent:0;mso-wrap-distance-left:9pt;mso-wrap-distance-top:0;mso-wrap-distance-right:9pt;mso-wrap-distance-bottom:0;mso-position-horizontal:right;mso-position-horizontal-relative:margin;mso-position-vertical:absolute;mso-position-vertical-relative:text;mso-width-percent:0;mso-height-percent:0;mso-width-relative:page;mso-height-relative:page;v-text-anchor:top" arcsize="10923f" o:gfxdata="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" fillcolor="#92cddc" strokecolor="#92cddc" strokeweight="1pt">
+              <v:roundrect w14:anchorId="6EC7E4E7" id="Rounded Rectangle 12" o:spid="_x0000_s1031" style="position:absolute;margin-left:-13.15pt;margin-top:89.5pt;width:508.75pt;height:23.55pt;z-index:251666432;visibility:visible;mso-wrap-style:square;mso-width-percent:0;mso-height-percent:0;mso-wrap-distance-left:9pt;mso-wrap-distance-top:0;mso-wrap-distance-right:9pt;mso-wrap-distance-bottom:0;mso-position-horizontal:absolute;mso-position-horizontal-relative:margin;mso-position-vertical:absolute;mso-position-vertical-relative:text;mso-width-percent:0;mso-height-percent:0;mso-width-relative:page;mso-height-relative:page;v-text-anchor:top" arcsize="10923f" o:gfxdata="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" fillcolor="#92cddc" strokecolor="#92cddc" strokeweight="1pt">
                 <v:fill color2="#daeef3" angle="135" focus="50%" type="gradient"/>
                 <v:shadow on="t" color="#205867" opacity=".5" offset="1pt"/>
                 <v:textbox>
@@ -2792,8 +2792,6 @@
           <w:sz w:val="18"/>
         </w:rPr>
       </w:pPr>
-      <w:bookmarkStart w:id="0" w:name="_GoBack"/>
-      <w:bookmarkEnd w:id="0"/>
       <w:r>
         <w:rPr>
           <w:noProof/>
@@ -3013,7 +3011,7 @@
           <w:sz w:val="18"/>
         </w:rPr>
       </w:pPr>
-      <w:hyperlink r:id="rId9" w:history="1">
+      <w:hyperlink r:id="rId8" w:history="1">
         <w:r>
           <w:rPr>
             <w:rStyle w:val="Hyperlink"/>
@@ -3409,7 +3407,7 @@
           </mc:Fallback>
         </mc:AlternateContent>
       </w:r>
-      <w:hyperlink r:id="rId10" w:history="1">
+      <w:hyperlink r:id="rId9" w:history="1">
         <w:r>
           <w:rPr>
             <w:rStyle w:val="Hyperlink"/>
@@ -3516,7 +3514,7 @@
                                           </pic:cNvPicPr>
                                         </pic:nvPicPr>
                                         <pic:blipFill>
-                                          <a:blip r:embed="rId11">
+                                          <a:blip r:embed="rId10">
                                             <a:extLst>
                                               <a:ext uri="{28A0092B-C50C-407E-A947-70E740481C1C}">
                                                 <a14:useLocalDpi xmlns:a14="http://schemas.microsoft.com/office/drawing/2010/main" val="0"/>
@@ -3618,7 +3616,7 @@
                                     </pic:cNvPicPr>
                                   </pic:nvPicPr>
                                   <pic:blipFill>
-                                    <a:blip r:embed="rId12">
+                                    <a:blip r:embed="rId10">
                                       <a:extLst>
                                         <a:ext uri="{28A0092B-C50C-407E-A947-70E740481C1C}">
                                           <a14:useLocalDpi xmlns:a14="http://schemas.microsoft.com/office/drawing/2010/main" val="0"/>
@@ -3770,7 +3768,7 @@
                                           </pic:cNvPicPr>
                                         </pic:nvPicPr>
                                         <pic:blipFill>
-                                          <a:blip r:embed="rId13">
+                                          <a:blip r:embed="rId11">
                                             <a:extLst>
                                               <a:ext uri="{28A0092B-C50C-407E-A947-70E740481C1C}">
                                                 <a14:useLocalDpi xmlns:a14="http://schemas.microsoft.com/office/drawing/2010/main" val="0"/>
@@ -3889,7 +3887,7 @@
                                     </pic:cNvPicPr>
                                   </pic:nvPicPr>
                                   <pic:blipFill>
-                                    <a:blip r:embed="rId14">
+                                    <a:blip r:embed="rId11">
                                       <a:extLst>
                                         <a:ext uri="{28A0092B-C50C-407E-A947-70E740481C1C}">
                                           <a14:useLocalDpi xmlns:a14="http://schemas.microsoft.com/office/drawing/2010/main" val="0"/>
@@ -4141,6 +4139,15 @@
           <w:sz w:val="20"/>
         </w:rPr>
       </w:pPr>
+      <w:r>
+        <w:rPr>
+          <w:rFonts w:ascii="Times New Roman" w:hAnsi="Times New Roman"/>
+          <w:b/>
+          <w:color w:val="002060"/>
+          <w:sz w:val="20"/>
+        </w:rPr>
+        <w:t xml:space="preserve">DUET </w:t>
+      </w:r>
       <w:proofErr w:type="spellStart"/>
       <w:r>
         <w:rPr>
@@ -4149,7 +4156,7 @@
           <w:color w:val="002060"/>
           <w:sz w:val="20"/>
         </w:rPr>
-        <w:t>Orbitax</w:t>
+        <w:t>TechFest</w:t>
       </w:r>
       <w:proofErr w:type="spellEnd"/>
       <w:r>
@@ -4159,52 +4166,26 @@
           <w:color w:val="002060"/>
           <w:sz w:val="20"/>
         </w:rPr>
-        <w:t xml:space="preserve"> SUST SWE </w:t>
-      </w:r>
-      <w:proofErr w:type="spellStart"/>
-      <w:r>
-        <w:rPr>
-          <w:rFonts w:ascii="Times New Roman" w:hAnsi="Times New Roman"/>
-          <w:b/>
-          <w:color w:val="002060"/>
-          <w:sz w:val="20"/>
-        </w:rPr>
-        <w:t>Technovent</w:t>
-      </w:r>
-      <w:proofErr w:type="spellEnd"/>
-      <w:r>
-        <w:rPr>
-          <w:rFonts w:ascii="Times New Roman" w:hAnsi="Times New Roman"/>
-          <w:b/>
-          <w:color w:val="002060"/>
-          <w:sz w:val="20"/>
-        </w:rPr>
-        <w:t xml:space="preserve"> 2023(Brain Station 23 </w:t>
-      </w:r>
-      <w:proofErr w:type="spellStart"/>
-      <w:r>
-        <w:rPr>
-          <w:rFonts w:ascii="Times New Roman" w:hAnsi="Times New Roman"/>
-          <w:b/>
-          <w:color w:val="002060"/>
-          <w:sz w:val="20"/>
-        </w:rPr>
-        <w:t>Hackathon</w:t>
-      </w:r>
-      <w:proofErr w:type="spellEnd"/>
-      <w:r>
-        <w:rPr>
-          <w:rFonts w:ascii="Times New Roman" w:hAnsi="Times New Roman"/>
-          <w:b/>
-          <w:color w:val="002060"/>
-          <w:sz w:val="20"/>
-        </w:rPr>
-        <w:t>).</w:t>
-      </w:r>
-      <w:r>
-        <w:rPr>
-          <w:rFonts w:ascii="Times New Roman" w:hAnsi="Times New Roman"/>
-          <w:b/>
+        <w:t xml:space="preserve"> 2k23. </w:t>
+      </w:r>
+      <w:r>
+        <w:rPr>
+          <w:rFonts w:ascii="Times New Roman" w:hAnsi="Times New Roman"/>
+          <w:b/>
+          <w:sz w:val="20"/>
+        </w:rPr>
+        <w:t>Winner</w:t>
+      </w:r>
+      <w:r>
+        <w:rPr>
+          <w:rFonts w:ascii="Times New Roman" w:hAnsi="Times New Roman"/>
+          <w:sz w:val="20"/>
+        </w:rPr>
+        <w:t xml:space="preserve"> of the segment of the  “Idea &amp; Project Exhibition”:</w:t>
+      </w:r>
+      <w:r>
+        <w:rPr>
+          <w:rFonts w:ascii="Times New Roman" w:hAnsi="Times New Roman"/>
           <w:sz w:val="20"/>
         </w:rPr>
         <w:t xml:space="preserve"> </w:t>
@@ -4214,23 +4195,16 @@
           <w:rFonts w:ascii="Times New Roman" w:hAnsi="Times New Roman"/>
           <w:sz w:val="20"/>
         </w:rPr>
-        <w:t xml:space="preserve">Successfully passed first round and participated final round at SUST campus for 36 hour non-stop on site </w:t>
-      </w:r>
-      <w:proofErr w:type="spellStart"/>
-      <w:r>
-        <w:rPr>
-          <w:rFonts w:ascii="Times New Roman" w:hAnsi="Times New Roman"/>
-          <w:sz w:val="20"/>
-        </w:rPr>
-        <w:t>hackathon</w:t>
-      </w:r>
-      <w:proofErr w:type="spellEnd"/>
-      <w:r>
-        <w:rPr>
-          <w:rFonts w:ascii="Times New Roman" w:hAnsi="Times New Roman"/>
-          <w:sz w:val="20"/>
-        </w:rPr>
-        <w:t>.</w:t>
+        <w:t xml:space="preserve">project Title - </w:t>
+      </w:r>
+      <w:r>
+        <w:rPr>
+          <w:rFonts w:ascii="Times New Roman" w:hAnsi="Times New Roman"/>
+          <w:b/>
+          <w:i/>
+          <w:sz w:val="20"/>
+        </w:rPr>
+        <w:t>Sign Language to Speech Converter</w:t>
       </w:r>
     </w:p>
     <w:p>
@@ -4258,11 +4232,10 @@
         <w:spacing w:after="0" w:line="240" w:lineRule="auto"/>
         <w:rPr>
           <w:rFonts w:ascii="Times New Roman" w:hAnsi="Times New Roman"/>
-          <w:i/>
-          <w:color w:val="2F5496"/>
-          <w:sz w:val="20"/>
-        </w:rPr>
-      </w:pPr>
+          <w:sz w:val="20"/>
+        </w:rPr>
+      </w:pPr>
+      <w:proofErr w:type="spellStart"/>
       <w:r>
         <w:rPr>
           <w:rFonts w:ascii="Times New Roman" w:hAnsi="Times New Roman"/>
@@ -4270,7 +4243,17 @@
           <w:color w:val="002060"/>
           <w:sz w:val="20"/>
         </w:rPr>
-        <w:t xml:space="preserve">MIST </w:t>
+        <w:t>Orbitax</w:t>
+      </w:r>
+      <w:proofErr w:type="spellEnd"/>
+      <w:r>
+        <w:rPr>
+          <w:rFonts w:ascii="Times New Roman" w:hAnsi="Times New Roman"/>
+          <w:b/>
+          <w:color w:val="002060"/>
+          <w:sz w:val="20"/>
+        </w:rPr>
+        <w:t xml:space="preserve"> SUST SWE </w:t>
       </w:r>
       <w:proofErr w:type="spellStart"/>
       <w:r>
@@ -4280,7 +4263,7 @@
           <w:color w:val="002060"/>
           <w:sz w:val="20"/>
         </w:rPr>
-        <w:t>LeetCon</w:t>
+        <w:t>Technovent</w:t>
       </w:r>
       <w:proofErr w:type="spellEnd"/>
       <w:r>
@@ -4290,8 +4273,9 @@
           <w:color w:val="002060"/>
           <w:sz w:val="20"/>
         </w:rPr>
-        <w:t xml:space="preserve"> 2023</w:t>
-      </w:r>
+        <w:t xml:space="preserve"> 2023(Brain Station 23 </w:t>
+      </w:r>
+      <w:proofErr w:type="spellStart"/>
       <w:r>
         <w:rPr>
           <w:rFonts w:ascii="Times New Roman" w:hAnsi="Times New Roman"/>
@@ -4299,47 +4283,48 @@
           <w:color w:val="002060"/>
           <w:sz w:val="20"/>
         </w:rPr>
-        <w:t xml:space="preserve">. </w:t>
-      </w:r>
-      <w:r>
-        <w:rPr>
-          <w:rFonts w:ascii="Times New Roman" w:hAnsi="Times New Roman"/>
-          <w:sz w:val="20"/>
-        </w:rPr>
-        <w:t>P</w:t>
-      </w:r>
-      <w:r>
-        <w:rPr>
-          <w:rFonts w:ascii="Times New Roman" w:hAnsi="Times New Roman"/>
-          <w:sz w:val="20"/>
-        </w:rPr>
-        <w:t xml:space="preserve">articipated in the cyber security workshop, titled </w:t>
-      </w:r>
-      <w:r>
-        <w:rPr>
-          <w:rFonts w:ascii="Times New Roman" w:hAnsi="Times New Roman"/>
-          <w:b/>
-          <w:sz w:val="20"/>
-        </w:rPr>
-        <w:t>"</w:t>
+        <w:t>Hackathon</w:t>
+      </w:r>
+      <w:proofErr w:type="spellEnd"/>
+      <w:r>
+        <w:rPr>
+          <w:rFonts w:ascii="Times New Roman" w:hAnsi="Times New Roman"/>
+          <w:b/>
+          <w:color w:val="002060"/>
+          <w:sz w:val="20"/>
+        </w:rPr>
+        <w:t>).</w:t>
+      </w:r>
+      <w:r>
+        <w:rPr>
+          <w:rFonts w:ascii="Times New Roman" w:hAnsi="Times New Roman"/>
+          <w:b/>
+          <w:sz w:val="20"/>
+        </w:rPr>
+        <w:t xml:space="preserve"> </w:t>
+      </w:r>
+      <w:r>
+        <w:rPr>
+          <w:rFonts w:ascii="Times New Roman" w:hAnsi="Times New Roman"/>
+          <w:sz w:val="20"/>
+        </w:rPr>
+        <w:t xml:space="preserve">Successfully passed first round and participated final round at SUST campus for 36 hour non-stop on site </w:t>
       </w:r>
       <w:proofErr w:type="spellStart"/>
       <w:r>
         <w:rPr>
           <w:rFonts w:ascii="Times New Roman" w:hAnsi="Times New Roman"/>
-          <w:b/>
-          <w:sz w:val="20"/>
-        </w:rPr>
-        <w:t>HackMeIfYouCan</w:t>
+          <w:sz w:val="20"/>
+        </w:rPr>
+        <w:t>hackathon</w:t>
       </w:r>
       <w:proofErr w:type="spellEnd"/>
       <w:r>
         <w:rPr>
           <w:rFonts w:ascii="Times New Roman" w:hAnsi="Times New Roman"/>
-          <w:b/>
-          <w:sz w:val="20"/>
-        </w:rPr>
-        <w:t>."</w:t>
+          <w:sz w:val="20"/>
+        </w:rPr>
+        <w:t>.</w:t>
       </w:r>
     </w:p>
     <w:p>
@@ -4348,6 +4333,7 @@
           <w:tab w:val="left" w:pos="4015"/>
         </w:tabs>
         <w:spacing w:after="0" w:line="240" w:lineRule="auto"/>
+        <w:ind w:left="360"/>
         <w:rPr>
           <w:rFonts w:ascii="Times New Roman" w:hAnsi="Times New Roman"/>
           <w:sz w:val="20"/>
@@ -4366,6 +4352,8 @@
         <w:spacing w:after="0" w:line="240" w:lineRule="auto"/>
         <w:rPr>
           <w:rFonts w:ascii="Times New Roman" w:hAnsi="Times New Roman"/>
+          <w:i/>
+          <w:color w:val="2F5496"/>
           <w:sz w:val="20"/>
         </w:rPr>
       </w:pPr>
@@ -4376,14 +4364,76 @@
           <w:color w:val="002060"/>
           <w:sz w:val="20"/>
         </w:rPr>
-        <w:t>CTO forum Innovation Hack-a-Thon 2022.</w:t>
-      </w:r>
-      <w:r>
-        <w:rPr>
-          <w:rFonts w:ascii="Times New Roman" w:hAnsi="Times New Roman"/>
-          <w:sz w:val="20"/>
-        </w:rPr>
-        <w:t xml:space="preserve"> Successfully passed first round and reached second round (prototype).</w:t>
+        <w:t xml:space="preserve">MIST </w:t>
+      </w:r>
+      <w:proofErr w:type="spellStart"/>
+      <w:r>
+        <w:rPr>
+          <w:rFonts w:ascii="Times New Roman" w:hAnsi="Times New Roman"/>
+          <w:b/>
+          <w:color w:val="002060"/>
+          <w:sz w:val="20"/>
+        </w:rPr>
+        <w:t>LeetCon</w:t>
+      </w:r>
+      <w:proofErr w:type="spellEnd"/>
+      <w:r>
+        <w:rPr>
+          <w:rFonts w:ascii="Times New Roman" w:hAnsi="Times New Roman"/>
+          <w:b/>
+          <w:color w:val="002060"/>
+          <w:sz w:val="20"/>
+        </w:rPr>
+        <w:t xml:space="preserve"> 2023</w:t>
+      </w:r>
+      <w:r>
+        <w:rPr>
+          <w:rFonts w:ascii="Times New Roman" w:hAnsi="Times New Roman"/>
+          <w:b/>
+          <w:color w:val="002060"/>
+          <w:sz w:val="20"/>
+        </w:rPr>
+        <w:t xml:space="preserve">. </w:t>
+      </w:r>
+      <w:r>
+        <w:rPr>
+          <w:rFonts w:ascii="Times New Roman" w:hAnsi="Times New Roman"/>
+          <w:sz w:val="20"/>
+        </w:rPr>
+        <w:t>P</w:t>
+      </w:r>
+      <w:r>
+        <w:rPr>
+          <w:rFonts w:ascii="Times New Roman" w:hAnsi="Times New Roman"/>
+          <w:sz w:val="20"/>
+        </w:rPr>
+        <w:t xml:space="preserve">articipated in the cyber security workshop, titled </w:t>
+      </w:r>
+      <w:r>
+        <w:rPr>
+          <w:rFonts w:ascii="Times New Roman" w:hAnsi="Times New Roman"/>
+          <w:b/>
+          <w:sz w:val="20"/>
+        </w:rPr>
+        <w:t>"</w:t>
+      </w:r>
+      <w:proofErr w:type="spellStart"/>
+      <w:r>
+        <w:rPr>
+          <w:rFonts w:ascii="Times New Roman" w:hAnsi="Times New Roman"/>
+          <w:b/>
+          <w:sz w:val="20"/>
+        </w:rPr>
+        <w:t>HackMeIfYouCan</w:t>
+      </w:r>
+      <w:proofErr w:type="spellEnd"/>
+      <w:r>
+        <w:rPr>
+          <w:rFonts w:ascii="Times New Roman" w:hAnsi="Times New Roman"/>
+          <w:b/>
+          <w:sz w:val="20"/>
+        </w:rPr>
+        <w:t>."</w:t>
       </w:r>
     </w:p>
     <w:p>
@@ -4397,6 +4447,52 @@
           <w:sz w:val="20"/>
         </w:rPr>
       </w:pPr>
+    </w:p>
+    <w:p>
+      <w:pPr>
+        <w:numPr>
+          <w:ilvl w:val="0"/>
+          <w:numId w:val="1"/>
+        </w:numPr>
+        <w:tabs>
+          <w:tab w:val="left" w:pos="4015"/>
+        </w:tabs>
+        <w:spacing w:after="0" w:line="240" w:lineRule="auto"/>
+        <w:rPr>
+          <w:rFonts w:ascii="Times New Roman" w:hAnsi="Times New Roman"/>
+          <w:sz w:val="20"/>
+        </w:rPr>
+      </w:pPr>
+      <w:r>
+        <w:rPr>
+          <w:rFonts w:ascii="Times New Roman" w:hAnsi="Times New Roman"/>
+          <w:b/>
+          <w:color w:val="002060"/>
+          <w:sz w:val="20"/>
+        </w:rPr>
+        <w:t>CTO forum Innovation Hack-a-Thon 2022.</w:t>
+      </w:r>
+      <w:r>
+        <w:rPr>
+          <w:rFonts w:ascii="Times New Roman" w:hAnsi="Times New Roman"/>
+          <w:sz w:val="20"/>
+        </w:rPr>
+        <w:t xml:space="preserve"> Successfully passed first round and reached second round (prototype).</w:t>
+      </w:r>
+    </w:p>
+    <w:p>
+      <w:pPr>
+        <w:tabs>
+          <w:tab w:val="left" w:pos="4015"/>
+        </w:tabs>
+        <w:spacing w:after="0" w:line="240" w:lineRule="auto"/>
+        <w:rPr>
+          <w:rFonts w:ascii="Times New Roman" w:hAnsi="Times New Roman"/>
+          <w:sz w:val="20"/>
+        </w:rPr>
+      </w:pPr>
+      <w:bookmarkStart w:id="0" w:name="_GoBack"/>
+      <w:bookmarkEnd w:id="0"/>
     </w:p>
     <w:p>
       <w:pPr>
@@ -4632,7 +4728,7 @@
         <w:tabs>
           <w:tab w:val="left" w:pos="4015"/>
         </w:tabs>
-        <w:spacing w:after="0" w:line="240" w:lineRule="auto"/>
+        <w:spacing w:after="0"/>
         <w:rPr>
           <w:rFonts w:ascii="Times New Roman" w:hAnsi="Times New Roman"/>
           <w:i/>
@@ -4683,20 +4779,6 @@
         </w:rPr>
         <w:t>uccessfully achieved student level credential by completing IT Essentials course</w:t>
       </w:r>
-    </w:p>
-    <w:p>
-      <w:pPr>
-        <w:tabs>
-          <w:tab w:val="left" w:pos="4015"/>
-        </w:tabs>
-        <w:spacing w:after="0" w:line="240" w:lineRule="auto"/>
-        <w:rPr>
-          <w:rFonts w:ascii="Times New Roman" w:hAnsi="Times New Roman"/>
-          <w:i/>
-          <w:color w:val="2F5496"/>
-          <w:sz w:val="20"/>
-        </w:rPr>
-      </w:pPr>
     </w:p>
     <w:p>
       <w:pPr>
@@ -4707,7 +4789,7 @@
         <w:tabs>
           <w:tab w:val="left" w:pos="4015"/>
         </w:tabs>
-        <w:spacing w:after="0" w:line="240" w:lineRule="auto"/>
+        <w:spacing w:after="0"/>
         <w:rPr>
           <w:rFonts w:ascii="Times New Roman" w:hAnsi="Times New Roman"/>
           <w:i/>
@@ -4763,13 +4845,13 @@
         <mc:AlternateContent>
           <mc:Choice Requires="wps">
             <w:drawing>
-              <wp:anchor distT="0" distB="0" distL="114300" distR="114300" simplePos="0" relativeHeight="251660288" behindDoc="0" locked="0" layoutInCell="1" allowOverlap="1" wp14:anchorId="4887667F" wp14:editId="0D73F0F4">
+              <wp:anchor distT="0" distB="0" distL="114300" distR="114300" simplePos="0" relativeHeight="251660288" behindDoc="0" locked="0" layoutInCell="1" allowOverlap="1" wp14:anchorId="7C7E6EA5" wp14:editId="1967B3D1">
                 <wp:simplePos x="0" y="0"/>
                 <wp:positionH relativeFrom="margin">
                   <wp:align>center</wp:align>
                 </wp:positionH>
                 <wp:positionV relativeFrom="paragraph">
-                  <wp:posOffset>26080</wp:posOffset>
+                  <wp:posOffset>39462</wp:posOffset>
                 </wp:positionV>
                 <wp:extent cx="6430645" cy="299085"/>
                 <wp:effectExtent l="0" t="0" r="46355" b="62865"/>
@@ -4882,7 +4964,7 @@
           </mc:Choice>
           <mc:Fallback>
             <w:pict>
-              <v:roundrect w14:anchorId="4887667F" id="Rounded Rectangle 4" o:spid="_x0000_s1037" style="position:absolute;margin-left:0;margin-top:2.05pt;width:506.35pt;height:23.55pt;z-index:251660288;visibility:visible;mso-wrap-style:square;mso-width-percent:0;mso-height-percent:0;mso-wrap-distance-left:9pt;mso-wrap-distance-top:0;mso-wrap-distance-right:9pt;mso-wrap-distance-bottom:0;mso-position-horizontal:center;mso-position-horizontal-relative:margin;mso-position-vertical:absolute;mso-position-vertical-relative:text;mso-width-percent:0;mso-height-percent:0;mso-width-relative:page;mso-height-relative:page;v-text-anchor:top" arcsize="10923f" o:gfxdata="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" fillcolor="#92cddc" strokecolor="#92cddc" strokeweight="1pt">
+              <v:roundrect w14:anchorId="7C7E6EA5" id="Rounded Rectangle 4" o:spid="_x0000_s1037" style="position:absolute;margin-left:0;margin-top:3.1pt;width:506.35pt;height:23.55pt;z-index:251660288;visibility:visible;mso-wrap-style:square;mso-width-percent:0;mso-height-percent:0;mso-wrap-distance-left:9pt;mso-wrap-distance-top:0;mso-wrap-distance-right:9pt;mso-wrap-distance-bottom:0;mso-position-horizontal:center;mso-position-horizontal-relative:margin;mso-position-vertical:absolute;mso-position-vertical-relative:text;mso-width-percent:0;mso-height-percent:0;mso-width-relative:page;mso-height-relative:page;v-text-anchor:top" arcsize="10923f" o:gfxdata="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" fillcolor="#92cddc" strokecolor="#92cddc" strokeweight="1pt">
                 <v:fill color2="#daeef3" angle="135" focus="50%" type="gradient"/>
                 <v:shadow on="t" color="#205867" opacity=".5" offset="1pt"/>
                 <v:textbox>
@@ -4938,7 +5020,21 @@
         <w:tabs>
           <w:tab w:val="left" w:pos="4015"/>
         </w:tabs>
-        <w:spacing w:line="240" w:lineRule="auto"/>
+        <w:spacing w:after="0" w:line="240" w:lineRule="auto"/>
+        <w:rPr>
+          <w:rFonts w:ascii="Times New Roman" w:hAnsi="Times New Roman"/>
+          <w:i/>
+          <w:color w:val="2F5496"/>
+          <w:sz w:val="20"/>
+        </w:rPr>
+      </w:pPr>
+    </w:p>
+    <w:p>
+      <w:pPr>
+        <w:tabs>
+          <w:tab w:val="left" w:pos="4015"/>
+        </w:tabs>
+        <w:spacing w:after="0" w:line="240" w:lineRule="auto"/>
         <w:rPr>
           <w:sz w:val="20"/>
         </w:rPr>
@@ -4953,7 +5049,7 @@
         <w:tabs>
           <w:tab w:val="left" w:pos="4015"/>
         </w:tabs>
-        <w:spacing w:line="240" w:lineRule="auto"/>
+        <w:spacing w:after="0" w:line="240" w:lineRule="auto"/>
         <w:rPr>
           <w:sz w:val="20"/>
         </w:rPr>
@@ -4999,33 +5095,79 @@
       <w:r>
         <w:rPr>
           <w:rFonts w:ascii="Times New Roman" w:hAnsi="Times New Roman"/>
-        </w:rPr>
-        <w:t>(</w:t>
+          <w:color w:val="000000" w:themeColor="text1"/>
+        </w:rPr>
+        <w:t>based on academic excellence.</w:t>
+      </w:r>
+      <w:r>
+        <w:rPr>
+          <w:rFonts w:ascii="Times New Roman" w:hAnsi="Times New Roman"/>
+          <w:color w:val="000000" w:themeColor="text1"/>
+        </w:rPr>
+        <w:t xml:space="preserve"> [</w:t>
       </w:r>
       <w:r>
         <w:rPr>
           <w:rFonts w:ascii="Times New Roman" w:hAnsi="Times New Roman"/>
           <w:i/>
-        </w:rPr>
-        <w:t>Six Times for Six Particular Semester</w:t>
-      </w:r>
-      <w:r>
-        <w:rPr>
-          <w:rFonts w:ascii="Times New Roman" w:hAnsi="Times New Roman"/>
-        </w:rPr>
-        <w:t xml:space="preserve">) based on academic </w:t>
-      </w:r>
-      <w:r>
-        <w:rPr>
-          <w:rFonts w:ascii="Times New Roman" w:hAnsi="Times New Roman"/>
-        </w:rPr>
-        <w:t>excellence</w:t>
-      </w:r>
-      <w:r>
-        <w:rPr>
-          <w:rFonts w:ascii="Times New Roman" w:hAnsi="Times New Roman"/>
-        </w:rPr>
-        <w:t>.</w:t>
+          <w:color w:val="000000" w:themeColor="text1"/>
+        </w:rPr>
+        <w:t>Five</w:t>
+      </w:r>
+      <w:r>
+        <w:rPr>
+          <w:rFonts w:ascii="Times New Roman" w:hAnsi="Times New Roman"/>
+          <w:i/>
+          <w:color w:val="000000" w:themeColor="text1"/>
+        </w:rPr>
+        <w:t xml:space="preserve"> Times for </w:t>
+      </w:r>
+      <w:r>
+        <w:rPr>
+          <w:rFonts w:ascii="Times New Roman" w:hAnsi="Times New Roman"/>
+          <w:i/>
+          <w:color w:val="000000" w:themeColor="text1"/>
+        </w:rPr>
+        <w:t>Five</w:t>
+      </w:r>
+      <w:r>
+        <w:rPr>
+          <w:rFonts w:ascii="Times New Roman" w:hAnsi="Times New Roman"/>
+          <w:i/>
+          <w:color w:val="000000" w:themeColor="text1"/>
+        </w:rPr>
+        <w:t xml:space="preserve"> </w:t>
+      </w:r>
+      <w:r>
+        <w:rPr>
+          <w:rFonts w:ascii="Times New Roman" w:hAnsi="Times New Roman"/>
+          <w:i/>
+          <w:color w:val="000000" w:themeColor="text1"/>
+        </w:rPr>
+        <w:t>C</w:t>
+      </w:r>
+      <w:r>
+        <w:rPr>
+          <w:rFonts w:ascii="Times New Roman" w:hAnsi="Times New Roman"/>
+          <w:i/>
+          <w:color w:val="000000" w:themeColor="text1"/>
+        </w:rPr>
+        <w:t>onsecutive</w:t>
+      </w:r>
+      <w:r>
+        <w:rPr>
+          <w:rFonts w:ascii="Times New Roman" w:hAnsi="Times New Roman"/>
+          <w:i/>
+          <w:color w:val="000000" w:themeColor="text1"/>
+        </w:rPr>
+        <w:t xml:space="preserve"> Academic Session</w:t>
+      </w:r>
+      <w:r>
+        <w:rPr>
+          <w:rFonts w:ascii="Times New Roman" w:hAnsi="Times New Roman"/>
+          <w:color w:val="000000" w:themeColor="text1"/>
+        </w:rPr>
+        <w:t>]</w:t>
       </w:r>
     </w:p>
     <w:p>
@@ -5037,7 +5179,7 @@
         <w:tabs>
           <w:tab w:val="left" w:pos="4015"/>
         </w:tabs>
-        <w:spacing w:line="240" w:lineRule="auto"/>
+        <w:spacing w:after="0" w:line="240" w:lineRule="auto"/>
         <w:rPr>
           <w:sz w:val="20"/>
         </w:rPr>
@@ -5205,7 +5347,19 @@
         <w:rPr>
           <w:rFonts w:ascii="Times New Roman" w:hAnsi="Times New Roman"/>
         </w:rPr>
-        <w:t>(</w:t>
+        <w:t>based on academic results.</w:t>
+      </w:r>
+      <w:r>
+        <w:rPr>
+          <w:rFonts w:ascii="Times New Roman" w:hAnsi="Times New Roman"/>
+        </w:rPr>
+        <w:t xml:space="preserve"> </w:t>
+      </w:r>
+      <w:r>
+        <w:rPr>
+          <w:rFonts w:ascii="Times New Roman" w:hAnsi="Times New Roman"/>
+        </w:rPr>
+        <w:t>[</w:t>
       </w:r>
       <w:r>
         <w:rPr>
@@ -5218,8 +5372,23 @@
         <w:rPr>
           <w:rFonts w:ascii="Times New Roman" w:hAnsi="Times New Roman"/>
         </w:rPr>
-        <w:t>) based on academic results.</w:t>
-      </w:r>
+        <w:t>]</w:t>
+      </w:r>
+    </w:p>
+    <w:p>
+      <w:pPr>
+        <w:numPr>
+          <w:ilvl w:val="0"/>
+          <w:numId w:val="2"/>
+        </w:numPr>
+        <w:tabs>
+          <w:tab w:val="left" w:pos="4015"/>
+        </w:tabs>
+        <w:spacing w:after="0" w:line="240" w:lineRule="auto"/>
+        <w:rPr>
+          <w:sz w:val="20"/>
+        </w:rPr>
+      </w:pPr>
     </w:p>
     <w:p>
       <w:pPr>
@@ -5293,51 +5462,46 @@
           <w:sz w:val="20"/>
         </w:rPr>
       </w:pPr>
+      <w:r>
+        <w:rPr>
+          <w:rFonts w:ascii="Times New Roman" w:hAnsi="Times New Roman"/>
+          <w:sz w:val="20"/>
+        </w:rPr>
+        <w:t xml:space="preserve">- Organizer at </w:t>
+      </w:r>
+      <w:r>
+        <w:rPr>
+          <w:rFonts w:ascii="Times New Roman" w:hAnsi="Times New Roman"/>
+          <w:b/>
+          <w:sz w:val="20"/>
+        </w:rPr>
+        <w:t>AIUB Arts Club</w:t>
+      </w:r>
     </w:p>
     <w:p>
       <w:pPr>
         <w:tabs>
           <w:tab w:val="left" w:pos="4015"/>
         </w:tabs>
-        <w:spacing w:line="240" w:lineRule="auto"/>
-        <w:rPr>
-          <w:rFonts w:ascii="Times New Roman" w:hAnsi="Times New Roman"/>
-          <w:sz w:val="20"/>
-        </w:rPr>
-      </w:pPr>
-      <w:r>
-        <w:rPr>
-          <w:rFonts w:ascii="Times New Roman" w:hAnsi="Times New Roman"/>
-          <w:sz w:val="20"/>
-        </w:rPr>
-        <w:t xml:space="preserve">- Organizer at </w:t>
-      </w:r>
-      <w:r>
-        <w:rPr>
-          <w:rFonts w:ascii="Times New Roman" w:hAnsi="Times New Roman"/>
-          <w:b/>
-          <w:sz w:val="20"/>
-        </w:rPr>
-        <w:t>AIUB Arts Club</w:t>
-      </w:r>
-    </w:p>
-    <w:p>
-      <w:pPr>
-        <w:tabs>
-          <w:tab w:val="left" w:pos="4015"/>
-        </w:tabs>
-        <w:spacing w:line="240" w:lineRule="auto"/>
-        <w:rPr>
-          <w:rFonts w:ascii="Times New Roman" w:hAnsi="Times New Roman"/>
-          <w:sz w:val="20"/>
-        </w:rPr>
-      </w:pPr>
-      <w:r>
-        <w:rPr>
-          <w:rFonts w:ascii="Times New Roman" w:hAnsi="Times New Roman"/>
-          <w:sz w:val="20"/>
-        </w:rPr>
-        <w:t>- The Duke of Edinburgh’s International Award (</w:t>
+        <w:spacing w:after="0" w:line="240" w:lineRule="auto"/>
+        <w:rPr>
+          <w:rFonts w:ascii="Times New Roman" w:hAnsi="Times New Roman"/>
+          <w:sz w:val="20"/>
+        </w:rPr>
+      </w:pPr>
+      <w:r>
+        <w:rPr>
+          <w:rFonts w:ascii="Times New Roman" w:hAnsi="Times New Roman"/>
+          <w:sz w:val="20"/>
+        </w:rPr>
+        <w:t xml:space="preserve">- </w:t>
+      </w:r>
+      <w:r>
+        <w:rPr>
+          <w:rFonts w:ascii="Times New Roman" w:hAnsi="Times New Roman"/>
+          <w:sz w:val="20"/>
+        </w:rPr>
+        <w:t>The Duke of Edinburgh’s International Award (</w:t>
       </w:r>
       <w:r>
         <w:rPr>
@@ -5528,14 +5692,6 @@
       </w:r>
       <w:r>
         <w:rPr>
-          <w:noProof/>
-          <w:sz w:val="20"/>
-          <w:lang w:val="en-US"/>
-        </w:rPr>
-        <w:t xml:space="preserve"> </w:t>
-      </w:r>
-      <w:r>
-        <w:rPr>
           <w:rFonts w:ascii="Times New Roman" w:hAnsi="Times New Roman"/>
           <w:sz w:val="20"/>
         </w:rPr>
@@ -5664,7 +5820,7 @@
               </w:rPr>
               <w:t xml:space="preserve"> : </w:t>
             </w:r>
-            <w:hyperlink r:id="rId15" w:history="1">
+            <w:hyperlink r:id="rId12" w:history="1">
               <w:r>
                 <w:rPr>
                   <w:rStyle w:val="Hyperlink"/>
@@ -5804,7 +5960,7 @@
               </w:rPr>
               <w:t xml:space="preserve"> : </w:t>
             </w:r>
-            <w:hyperlink r:id="rId16" w:history="1">
+            <w:hyperlink r:id="rId13" w:history="1">
               <w:r>
                 <w:rPr>
                   <w:rStyle w:val="Hyperlink"/>
@@ -5869,7 +6025,7 @@
 <w:numbering xmlns:wpc="http://schemas.microsoft.com/office/word/2010/wordprocessingCanvas" xmlns:mc="http://schemas.openxmlformats.org/markup-compatibility/2006" xmlns:o="urn:schemas-microsoft-com:office:office" xmlns:r="http://schemas.openxmlformats.org/officeDocument/2006/relationships" xmlns:m="http://schemas.openxmlformats.org/officeDocument/2006/math" xmlns:v="urn:schemas-microsoft-com:vml" xmlns:wp14="http://schemas.microsoft.com/office/word/2010/wordprocessingDrawing" xmlns:wp="http://schemas.openxmlformats.org/drawingml/2006/wordprocessingDrawing" xmlns:w10="urn:schemas-microsoft-com:office:word" xmlns:w="http://schemas.openxmlformats.org/wordprocessingml/2006/main" xmlns:w14="http://schemas.microsoft.com/office/word/2010/wordml" xmlns:w15="http://schemas.microsoft.com/office/word/2012/wordml" xmlns:wpg="http://schemas.microsoft.com/office/word/2010/wordprocessingGroup" xmlns:wpi="http://schemas.microsoft.com/office/word/2010/wordprocessingInk" xmlns:wne="http://schemas.microsoft.com/office/word/2006/wordml" xmlns:wps="http://schemas.microsoft.com/office/word/2010/wordprocessingShape" mc:Ignorable="w14 w15 wp14">
   <w:numPicBullet w:numPicBulletId="0">
     <w:pict>
-      <v:shapetype w14:anchorId="13303C38" id="_x0000_t75" coordsize="21600,21600" o:spt="75" o:preferrelative="t" path="m@4@5l@4@11@9@11@9@5xe" filled="f" stroked="f">
+      <v:shapetype w14:anchorId="041A4496" id="_x0000_t75" coordsize="21600,21600" o:spt="75" o:preferrelative="t" path="m@4@5l@4@11@9@11@9@5xe" filled="f" stroked="f">
         <v:stroke joinstyle="miter"/>
         <v:formulas>
           <v:f eqn="if lineDrawn pixelLineWidth 0"/>
@@ -5888,7 +6044,7 @@
         <v:path o:extrusionok="f" gradientshapeok="t" o:connecttype="rect"/>
         <o:lock v:ext="edit" aspectratio="t"/>
       </v:shapetype>
-      <v:shape id="_x0000_i1031" type="#_x0000_t75" style="width:11.25pt;height:11.25pt" o:bullet="t">
+      <v:shape id="_x0000_i1033" type="#_x0000_t75" style="width:11.25pt;height:11.25pt" o:bullet="t">
         <v:imagedata r:id="rId1" o:title="msoC8B1"/>
       </v:shape>
     </w:pict>

</xml_diff>

<commit_message>
Updated on 25th August, 2023
</commit_message>
<xml_diff>
--- a/CV _ANIK SEN_01796986151.docx
+++ b/CV _ANIK SEN_01796986151.docx
@@ -274,7 +274,7 @@
                                     </pic:cNvPicPr>
                                   </pic:nvPicPr>
                                   <pic:blipFill>
-                                    <a:blip r:embed="rId7">
+                                    <a:blip r:embed="rId8">
                                       <a:lum contrast="40000"/>
                                       <a:extLst>
                                         <a:ext uri="{28A0092B-C50C-407E-A947-70E740481C1C}">
@@ -1785,7 +1785,16 @@
                 <w:rFonts w:ascii="Times New Roman" w:hAnsi="Times New Roman"/>
                 <w:sz w:val="20"/>
               </w:rPr>
-              <w:t>, 2023 to Present</w:t>
+              <w:t xml:space="preserve"> -</w:t>
+            </w:r>
+            <w:bookmarkStart w:id="0" w:name="_GoBack"/>
+            <w:bookmarkEnd w:id="0"/>
+            <w:r>
+              <w:rPr>
+                <w:rFonts w:ascii="Times New Roman" w:hAnsi="Times New Roman"/>
+                <w:sz w:val="20"/>
+              </w:rPr>
+              <w:t xml:space="preserve"> August, 2023</w:t>
             </w:r>
           </w:p>
         </w:tc>
@@ -3011,7 +3020,7 @@
           <w:sz w:val="18"/>
         </w:rPr>
       </w:pPr>
-      <w:hyperlink r:id="rId8" w:history="1">
+      <w:hyperlink r:id="rId9" w:history="1">
         <w:r>
           <w:rPr>
             <w:rStyle w:val="Hyperlink"/>
@@ -3407,7 +3416,7 @@
           </mc:Fallback>
         </mc:AlternateContent>
       </w:r>
-      <w:hyperlink r:id="rId9" w:history="1">
+      <w:hyperlink r:id="rId10" w:history="1">
         <w:r>
           <w:rPr>
             <w:rStyle w:val="Hyperlink"/>
@@ -3514,7 +3523,7 @@
                                           </pic:cNvPicPr>
                                         </pic:nvPicPr>
                                         <pic:blipFill>
-                                          <a:blip r:embed="rId10">
+                                          <a:blip r:embed="rId11">
                                             <a:extLst>
                                               <a:ext uri="{28A0092B-C50C-407E-A947-70E740481C1C}">
                                                 <a14:useLocalDpi xmlns:a14="http://schemas.microsoft.com/office/drawing/2010/main" val="0"/>
@@ -3616,7 +3625,7 @@
                                     </pic:cNvPicPr>
                                   </pic:nvPicPr>
                                   <pic:blipFill>
-                                    <a:blip r:embed="rId10">
+                                    <a:blip r:embed="rId12">
                                       <a:extLst>
                                         <a:ext uri="{28A0092B-C50C-407E-A947-70E740481C1C}">
                                           <a14:useLocalDpi xmlns:a14="http://schemas.microsoft.com/office/drawing/2010/main" val="0"/>
@@ -3768,7 +3777,7 @@
                                           </pic:cNvPicPr>
                                         </pic:nvPicPr>
                                         <pic:blipFill>
-                                          <a:blip r:embed="rId11">
+                                          <a:blip r:embed="rId13">
                                             <a:extLst>
                                               <a:ext uri="{28A0092B-C50C-407E-A947-70E740481C1C}">
                                                 <a14:useLocalDpi xmlns:a14="http://schemas.microsoft.com/office/drawing/2010/main" val="0"/>
@@ -3887,7 +3896,7 @@
                                     </pic:cNvPicPr>
                                   </pic:nvPicPr>
                                   <pic:blipFill>
-                                    <a:blip r:embed="rId11">
+                                    <a:blip r:embed="rId14">
                                       <a:extLst>
                                         <a:ext uri="{28A0092B-C50C-407E-A947-70E740481C1C}">
                                           <a14:useLocalDpi xmlns:a14="http://schemas.microsoft.com/office/drawing/2010/main" val="0"/>
@@ -4491,8 +4500,6 @@
           <w:sz w:val="20"/>
         </w:rPr>
       </w:pPr>
-      <w:bookmarkStart w:id="0" w:name="_GoBack"/>
-      <w:bookmarkEnd w:id="0"/>
     </w:p>
     <w:p>
       <w:pPr>
@@ -5820,7 +5827,7 @@
               </w:rPr>
               <w:t xml:space="preserve"> : </w:t>
             </w:r>
-            <w:hyperlink r:id="rId12" w:history="1">
+            <w:hyperlink r:id="rId15" w:history="1">
               <w:r>
                 <w:rPr>
                   <w:rStyle w:val="Hyperlink"/>
@@ -5960,7 +5967,7 @@
               </w:rPr>
               <w:t xml:space="preserve"> : </w:t>
             </w:r>
-            <w:hyperlink r:id="rId13" w:history="1">
+            <w:hyperlink r:id="rId16" w:history="1">
               <w:r>
                 <w:rPr>
                   <w:rStyle w:val="Hyperlink"/>
@@ -6044,7 +6051,7 @@
         <v:path o:extrusionok="f" gradientshapeok="t" o:connecttype="rect"/>
         <o:lock v:ext="edit" aspectratio="t"/>
       </v:shapetype>
-      <v:shape id="_x0000_i1033" type="#_x0000_t75" style="width:11.25pt;height:11.25pt" o:bullet="t">
+      <v:shape id="_x0000_i1027" type="#_x0000_t75" style="width:11.25pt;height:11.25pt" o:bullet="t">
         <v:imagedata r:id="rId1" o:title="msoC8B1"/>
       </v:shape>
     </w:pict>

</xml_diff>

<commit_message>
Updated on 6th Sept 2023
</commit_message>
<xml_diff>
--- a/CV _ANIK SEN_01796986151.docx
+++ b/CV _ANIK SEN_01796986151.docx
@@ -685,7 +685,7 @@
     <w:p>
       <w:pPr>
         <w:spacing w:line="240" w:lineRule="auto"/>
-        <w:jc w:val="center"/>
+        <w:jc w:val="both"/>
         <w:rPr>
           <w:rFonts w:ascii="Times New Roman" w:hAnsi="Times New Roman"/>
           <w:sz w:val="20"/>
@@ -700,13 +700,13 @@
         <mc:AlternateContent>
           <mc:Choice Requires="wps">
             <w:drawing>
-              <wp:anchor distT="0" distB="0" distL="114300" distR="114300" simplePos="0" relativeHeight="251664384" behindDoc="0" locked="0" layoutInCell="1" allowOverlap="1" wp14:anchorId="4163C50A" wp14:editId="2B8AE36E">
+              <wp:anchor distT="0" distB="0" distL="114300" distR="114300" simplePos="0" relativeHeight="251664384" behindDoc="0" locked="0" layoutInCell="1" allowOverlap="1" wp14:anchorId="57941B33" wp14:editId="67E44EB7">
                 <wp:simplePos x="0" y="0"/>
                 <wp:positionH relativeFrom="column">
-                  <wp:posOffset>-163913</wp:posOffset>
+                  <wp:posOffset>-173355</wp:posOffset>
                 </wp:positionH>
                 <wp:positionV relativeFrom="paragraph">
-                  <wp:posOffset>914400</wp:posOffset>
+                  <wp:posOffset>742950</wp:posOffset>
                 </wp:positionV>
                 <wp:extent cx="6459220" cy="299085"/>
                 <wp:effectExtent l="10160" t="9525" r="17145" b="34290"/>
@@ -810,7 +810,7 @@
           </mc:Choice>
           <mc:Fallback>
             <w:pict>
-              <v:roundrect w14:anchorId="4163C50A" id="Rounded Rectangle 14" o:spid="_x0000_s1029" style="position:absolute;left:0;text-align:left;margin-left:-12.9pt;margin-top:1in;width:508.6pt;height:23.55pt;z-index:251664384;visibility:visible;mso-wrap-style:square;mso-width-percent:0;mso-height-percent:0;mso-wrap-distance-left:9pt;mso-wrap-distance-top:0;mso-wrap-distance-right:9pt;mso-wrap-distance-bottom:0;mso-position-horizontal:absolute;mso-position-horizontal-relative:text;mso-position-vertical:absolute;mso-position-vertical-relative:text;mso-width-percent:0;mso-height-percent:0;mso-width-relative:page;mso-height-relative:page;v-text-anchor:top" arcsize="10923f" o:gfxdata="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" fillcolor="#92cddc" strokecolor="#92cddc" strokeweight="1pt">
+              <v:roundrect w14:anchorId="57941B33" id="Rounded Rectangle 14" o:spid="_x0000_s1029" style="position:absolute;left:0;text-align:left;margin-left:-13.65pt;margin-top:58.5pt;width:508.6pt;height:23.55pt;z-index:251664384;visibility:visible;mso-wrap-style:square;mso-width-percent:0;mso-height-percent:0;mso-wrap-distance-left:9pt;mso-wrap-distance-top:0;mso-wrap-distance-right:9pt;mso-wrap-distance-bottom:0;mso-position-horizontal:absolute;mso-position-horizontal-relative:text;mso-position-vertical:absolute;mso-position-vertical-relative:text;mso-width-percent:0;mso-height-percent:0;mso-width-relative:page;mso-height-relative:page;v-text-anchor:top" arcsize="10923f" o:gfxdata="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" fillcolor="#92cddc" strokecolor="#92cddc" strokeweight="1pt">
                 <v:fill color2="#daeef3" angle="135" focus="50%" type="gradient"/>
                 <v:shadow on="t" color="#205867" opacity=".5" offset="1pt"/>
                 <v:textbox>
@@ -853,9 +853,18 @@
       <w:r>
         <w:rPr>
           <w:rFonts w:ascii="Times New Roman" w:hAnsi="Times New Roman"/>
-          <w:sz w:val="20"/>
-        </w:rPr>
-        <w:t>I am currently pursuing a Bachelor of Science in Computer Science &amp; Engineering, specializing in Software Engineering, at American International University-Bangladesh (AIUB). I have successfully completed all the required credits for my degree, with the exception of the internship. As I am eager to embark on a career in the IT industry, I am actively seeking job opportunities and dedicating myself to enhancing my skills in programming and acquiring knowledge of various software and tools. My commitment to continuous learning underscores my preparation for a successful future in the field.</w:t>
+          <w:noProof/>
+          <w:sz w:val="20"/>
+          <w:lang w:val="en-US"/>
+        </w:rPr>
+        <w:t>I have completed my Bachelor of Science in Computer Science &amp; Engineering with a specialization in Software Engineering at American International University-Bangladesh (AIUB).</w:t>
+      </w:r>
+      <w:r>
+        <w:rPr>
+          <w:rFonts w:ascii="Times New Roman" w:hAnsi="Times New Roman"/>
+          <w:sz w:val="20"/>
+        </w:rPr>
+        <w:t>As I am eager to embark on a career in the IT industry, I am actively seeking job opportunities and dedicating myself to enhancing my skills in programming and acquiring knowledge of various software and tools. My commitment to continuous learning underscores my preparation for a successful future in the field.</w:t>
       </w:r>
     </w:p>
     <w:p>
@@ -1636,7 +1645,6 @@
                 <w:sz w:val="20"/>
               </w:rPr>
             </w:pPr>
-            <w:proofErr w:type="spellStart"/>
             <w:r>
               <w:rPr>
                 <w:rFonts w:ascii="Times New Roman" w:hAnsi="Times New Roman"/>
@@ -1644,9 +1652,8 @@
                 <w:bCs/>
                 <w:sz w:val="20"/>
               </w:rPr>
-              <w:t>ETech</w:t>
+              <w:t>e</w:t>
             </w:r>
-            <w:proofErr w:type="spellEnd"/>
             <w:r>
               <w:rPr>
                 <w:rFonts w:ascii="Times New Roman" w:hAnsi="Times New Roman"/>
@@ -1654,7 +1661,16 @@
                 <w:bCs/>
                 <w:sz w:val="20"/>
               </w:rPr>
-              <w:t xml:space="preserve"> Solution</w:t>
+              <w:t>Tech Solution</w:t>
+            </w:r>
+            <w:r>
+              <w:rPr>
+                <w:rFonts w:ascii="Times New Roman" w:hAnsi="Times New Roman"/>
+                <w:b/>
+                <w:bCs/>
+                <w:sz w:val="20"/>
+              </w:rPr>
+              <w:t xml:space="preserve"> Ltd.</w:t>
             </w:r>
           </w:p>
         </w:tc>
@@ -1785,16 +1801,7 @@
                 <w:rFonts w:ascii="Times New Roman" w:hAnsi="Times New Roman"/>
                 <w:sz w:val="20"/>
               </w:rPr>
-              <w:t xml:space="preserve"> -</w:t>
-            </w:r>
-            <w:bookmarkStart w:id="0" w:name="_GoBack"/>
-            <w:bookmarkEnd w:id="0"/>
-            <w:r>
-              <w:rPr>
-                <w:rFonts w:ascii="Times New Roman" w:hAnsi="Times New Roman"/>
-                <w:sz w:val="20"/>
-              </w:rPr>
-              <w:t xml:space="preserve"> August, 2023</w:t>
+              <w:t xml:space="preserve"> - August, 2023</w:t>
             </w:r>
           </w:p>
         </w:tc>
@@ -1987,6 +1994,17 @@
                                 <w:sz w:val="24"/>
                                 <w:szCs w:val="24"/>
                               </w:rPr>
+                              <w:t xml:space="preserve">Work </w:t>
+                            </w:r>
+                            <w:bookmarkStart w:id="0" w:name="_GoBack"/>
+                            <w:bookmarkEnd w:id="0"/>
+                            <w:r>
+                              <w:rPr>
+                                <w:rFonts w:ascii="Book Antiqua" w:hAnsi="Book Antiqua"/>
+                                <w:b/>
+                                <w:sz w:val="24"/>
+                                <w:szCs w:val="24"/>
+                              </w:rPr>
                               <w:t>Experience</w:t>
                             </w:r>
                             <w:r>
@@ -2048,6 +2066,17 @@
                           <w:sz w:val="24"/>
                           <w:szCs w:val="24"/>
                         </w:rPr>
+                        <w:t xml:space="preserve">Work </w:t>
+                      </w:r>
+                      <w:bookmarkStart w:id="1" w:name="_GoBack"/>
+                      <w:bookmarkEnd w:id="1"/>
+                      <w:r>
+                        <w:rPr>
+                          <w:rFonts w:ascii="Book Antiqua" w:hAnsi="Book Antiqua"/>
+                          <w:b/>
+                          <w:sz w:val="24"/>
+                          <w:szCs w:val="24"/>
+                        </w:rPr>
                         <w:t>Experience</w:t>
                       </w:r>
                       <w:r>
@@ -2105,10 +2134,10 @@
               <wp:anchor distT="0" distB="0" distL="114300" distR="114300" simplePos="0" relativeHeight="251666432" behindDoc="0" locked="0" layoutInCell="1" allowOverlap="1" wp14:anchorId="6EC7E4E7" wp14:editId="05A555CD">
                 <wp:simplePos x="0" y="0"/>
                 <wp:positionH relativeFrom="margin">
-                  <wp:posOffset>-167020</wp:posOffset>
+                  <wp:posOffset>-163195</wp:posOffset>
                 </wp:positionH>
                 <wp:positionV relativeFrom="paragraph">
-                  <wp:posOffset>1136645</wp:posOffset>
+                  <wp:posOffset>1146901</wp:posOffset>
                 </wp:positionV>
                 <wp:extent cx="6461125" cy="299085"/>
                 <wp:effectExtent l="0" t="0" r="34925" b="62865"/>
@@ -2212,7 +2241,7 @@
           </mc:Choice>
           <mc:Fallback>
             <w:pict>
-              <v:roundrect w14:anchorId="6EC7E4E7" id="Rounded Rectangle 12" o:spid="_x0000_s1031" style="position:absolute;margin-left:-13.15pt;margin-top:89.5pt;width:508.75pt;height:23.55pt;z-index:251666432;visibility:visible;mso-wrap-style:square;mso-width-percent:0;mso-height-percent:0;mso-wrap-distance-left:9pt;mso-wrap-distance-top:0;mso-wrap-distance-right:9pt;mso-wrap-distance-bottom:0;mso-position-horizontal:absolute;mso-position-horizontal-relative:margin;mso-position-vertical:absolute;mso-position-vertical-relative:text;mso-width-percent:0;mso-height-percent:0;mso-width-relative:page;mso-height-relative:page;v-text-anchor:top" arcsize="10923f" o:gfxdata="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" fillcolor="#92cddc" strokecolor="#92cddc" strokeweight="1pt">
+              <v:roundrect w14:anchorId="6EC7E4E7" id="Rounded Rectangle 12" o:spid="_x0000_s1031" style="position:absolute;margin-left:-12.85pt;margin-top:90.3pt;width:508.75pt;height:23.55pt;z-index:251666432;visibility:visible;mso-wrap-style:square;mso-width-percent:0;mso-height-percent:0;mso-wrap-distance-left:9pt;mso-wrap-distance-top:0;mso-wrap-distance-right:9pt;mso-wrap-distance-bottom:0;mso-position-horizontal:absolute;mso-position-horizontal-relative:margin;mso-position-vertical:absolute;mso-position-vertical-relative:text;mso-width-percent:0;mso-height-percent:0;mso-width-relative:page;mso-height-relative:page;v-text-anchor:top" arcsize="10923f" o:gfxdata="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" fillcolor="#92cddc" strokecolor="#92cddc" strokeweight="1pt">
                 <v:fill color2="#daeef3" angle="135" focus="50%" type="gradient"/>
                 <v:shadow on="t" color="#205867" opacity=".5" offset="1pt"/>
                 <v:textbox>
@@ -2682,68 +2711,6 @@
           <w:ilvl w:val="0"/>
           <w:numId w:val="6"/>
         </w:numPr>
-        <w:spacing w:after="0"/>
-        <w:rPr>
-          <w:rFonts w:ascii="Times New Roman" w:hAnsi="Times New Roman"/>
-          <w:sz w:val="20"/>
-        </w:rPr>
-      </w:pPr>
-      <w:proofErr w:type="spellStart"/>
-      <w:r>
-        <w:rPr>
-          <w:rFonts w:ascii="Times New Roman" w:hAnsi="Times New Roman"/>
-          <w:sz w:val="20"/>
-        </w:rPr>
-        <w:t>Googling</w:t>
-      </w:r>
-      <w:proofErr w:type="spellEnd"/>
-    </w:p>
-    <w:p>
-      <w:pPr>
-        <w:numPr>
-          <w:ilvl w:val="0"/>
-          <w:numId w:val="6"/>
-        </w:numPr>
-        <w:spacing w:after="0"/>
-        <w:rPr>
-          <w:rFonts w:ascii="Times New Roman" w:hAnsi="Times New Roman"/>
-          <w:sz w:val="20"/>
-        </w:rPr>
-      </w:pPr>
-      <w:r>
-        <w:rPr>
-          <w:rFonts w:ascii="Times New Roman" w:hAnsi="Times New Roman"/>
-          <w:sz w:val="20"/>
-        </w:rPr>
-        <w:t xml:space="preserve">Teamwork </w:t>
-      </w:r>
-    </w:p>
-    <w:p>
-      <w:pPr>
-        <w:numPr>
-          <w:ilvl w:val="0"/>
-          <w:numId w:val="6"/>
-        </w:numPr>
-        <w:spacing w:after="0"/>
-        <w:rPr>
-          <w:rFonts w:ascii="Times New Roman" w:hAnsi="Times New Roman"/>
-          <w:sz w:val="20"/>
-        </w:rPr>
-      </w:pPr>
-      <w:r>
-        <w:rPr>
-          <w:rFonts w:ascii="Times New Roman" w:hAnsi="Times New Roman"/>
-          <w:sz w:val="20"/>
-        </w:rPr>
-        <w:t>Communication</w:t>
-      </w:r>
-    </w:p>
-    <w:p>
-      <w:pPr>
-        <w:numPr>
-          <w:ilvl w:val="0"/>
-          <w:numId w:val="6"/>
-        </w:numPr>
         <w:spacing w:after="0" w:line="240" w:lineRule="auto"/>
         <w:rPr>
           <w:rFonts w:ascii="Times New Roman" w:hAnsi="Times New Roman"/>
@@ -2807,7 +2774,6 @@
           <w:sz w:val="20"/>
           <w:lang w:val="en-US"/>
         </w:rPr>
-        <w:lastRenderedPageBreak/>
         <mc:AlternateContent>
           <mc:Choice Requires="wps">
             <w:drawing>
@@ -3073,6 +3039,7 @@
           <w:rFonts w:ascii="Times New Roman" w:hAnsi="Times New Roman"/>
           <w:sz w:val="18"/>
         </w:rPr>
+        <w:lastRenderedPageBreak/>
         <w:t>Using basic Java. It’s a console application based on the knowledge of Object Oriented Programming-1(Java) course</w:t>
       </w:r>
     </w:p>
@@ -3987,13 +3954,13 @@
         <mc:AlternateContent>
           <mc:Choice Requires="wps">
             <w:drawing>
-              <wp:anchor distT="0" distB="0" distL="114300" distR="114300" simplePos="0" relativeHeight="251672576" behindDoc="0" locked="0" layoutInCell="1" allowOverlap="1" wp14:anchorId="1EC32040" wp14:editId="3EB8E7E1">
+              <wp:anchor distT="0" distB="0" distL="114300" distR="114300" simplePos="0" relativeHeight="251672576" behindDoc="0" locked="0" layoutInCell="1" allowOverlap="1" wp14:anchorId="5A7D28ED" wp14:editId="0E97DF6C">
                 <wp:simplePos x="0" y="0"/>
                 <wp:positionH relativeFrom="margin">
                   <wp:align>center</wp:align>
                 </wp:positionH>
                 <wp:positionV relativeFrom="paragraph">
-                  <wp:posOffset>71120</wp:posOffset>
+                  <wp:posOffset>94957</wp:posOffset>
                 </wp:positionV>
                 <wp:extent cx="6430645" cy="299085"/>
                 <wp:effectExtent l="0" t="0" r="46355" b="62865"/>
@@ -4088,7 +4055,7 @@
           </mc:Choice>
           <mc:Fallback>
             <w:pict>
-              <v:roundrect w14:anchorId="1EC32040" id="Rounded Rectangle 5" o:spid="_x0000_s1036" style="position:absolute;margin-left:0;margin-top:5.6pt;width:506.35pt;height:23.55pt;z-index:251672576;visibility:visible;mso-wrap-style:square;mso-width-percent:0;mso-height-percent:0;mso-wrap-distance-left:9pt;mso-wrap-distance-top:0;mso-wrap-distance-right:9pt;mso-wrap-distance-bottom:0;mso-position-horizontal:center;mso-position-horizontal-relative:margin;mso-position-vertical:absolute;mso-position-vertical-relative:text;mso-width-percent:0;mso-height-percent:0;mso-width-relative:page;mso-height-relative:page;v-text-anchor:top" arcsize="10923f" o:gfxdata="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" fillcolor="#92cddc" strokecolor="#92cddc" strokeweight="1pt">
+              <v:roundrect w14:anchorId="5A7D28ED" id="Rounded Rectangle 5" o:spid="_x0000_s1036" style="position:absolute;margin-left:0;margin-top:7.5pt;width:506.35pt;height:23.55pt;z-index:251672576;visibility:visible;mso-wrap-style:square;mso-width-percent:0;mso-height-percent:0;mso-wrap-distance-left:9pt;mso-wrap-distance-top:0;mso-wrap-distance-right:9pt;mso-wrap-distance-bottom:0;mso-position-horizontal:center;mso-position-horizontal-relative:margin;mso-position-vertical:absolute;mso-position-vertical-relative:text;mso-width-percent:0;mso-height-percent:0;mso-width-relative:page;mso-height-relative:page;v-text-anchor:top" arcsize="10923f" o:gfxdata="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" fillcolor="#92cddc" strokecolor="#92cddc" strokeweight="1pt">
                 <v:fill color2="#daeef3" angle="135" focus="50%" type="gradient"/>
                 <v:shadow on="t" color="#205867" opacity=".5" offset="1pt"/>
                 <v:textbox>
@@ -4238,102 +4205,89 @@
         <w:tabs>
           <w:tab w:val="left" w:pos="4015"/>
         </w:tabs>
-        <w:spacing w:after="0" w:line="240" w:lineRule="auto"/>
-        <w:rPr>
-          <w:rFonts w:ascii="Times New Roman" w:hAnsi="Times New Roman"/>
-          <w:sz w:val="20"/>
-        </w:rPr>
-      </w:pPr>
-      <w:proofErr w:type="spellStart"/>
-      <w:r>
-        <w:rPr>
-          <w:rFonts w:ascii="Times New Roman" w:hAnsi="Times New Roman"/>
-          <w:b/>
-          <w:color w:val="002060"/>
-          <w:sz w:val="20"/>
-        </w:rPr>
-        <w:t>Orbitax</w:t>
-      </w:r>
-      <w:proofErr w:type="spellEnd"/>
-      <w:r>
-        <w:rPr>
-          <w:rFonts w:ascii="Times New Roman" w:hAnsi="Times New Roman"/>
-          <w:b/>
-          <w:color w:val="002060"/>
-          <w:sz w:val="20"/>
-        </w:rPr>
-        <w:t xml:space="preserve"> SUST SWE </w:t>
-      </w:r>
-      <w:proofErr w:type="spellStart"/>
-      <w:r>
-        <w:rPr>
-          <w:rFonts w:ascii="Times New Roman" w:hAnsi="Times New Roman"/>
-          <w:b/>
-          <w:color w:val="002060"/>
-          <w:sz w:val="20"/>
-        </w:rPr>
-        <w:t>Technovent</w:t>
-      </w:r>
-      <w:proofErr w:type="spellEnd"/>
-      <w:r>
-        <w:rPr>
-          <w:rFonts w:ascii="Times New Roman" w:hAnsi="Times New Roman"/>
-          <w:b/>
-          <w:color w:val="002060"/>
-          <w:sz w:val="20"/>
-        </w:rPr>
-        <w:t xml:space="preserve"> 2023(Brain Station 23 </w:t>
-      </w:r>
-      <w:proofErr w:type="spellStart"/>
-      <w:r>
-        <w:rPr>
-          <w:rFonts w:ascii="Times New Roman" w:hAnsi="Times New Roman"/>
-          <w:b/>
-          <w:color w:val="002060"/>
-          <w:sz w:val="20"/>
-        </w:rPr>
-        <w:t>Hackathon</w:t>
-      </w:r>
-      <w:proofErr w:type="spellEnd"/>
-      <w:r>
-        <w:rPr>
-          <w:rFonts w:ascii="Times New Roman" w:hAnsi="Times New Roman"/>
-          <w:b/>
-          <w:color w:val="002060"/>
-          <w:sz w:val="20"/>
-        </w:rPr>
-        <w:t>).</w:t>
-      </w:r>
-      <w:r>
-        <w:rPr>
-          <w:rFonts w:ascii="Times New Roman" w:hAnsi="Times New Roman"/>
-          <w:b/>
-          <w:sz w:val="20"/>
-        </w:rPr>
-        <w:t xml:space="preserve"> </w:t>
-      </w:r>
-      <w:r>
-        <w:rPr>
-          <w:rFonts w:ascii="Times New Roman" w:hAnsi="Times New Roman"/>
-          <w:sz w:val="20"/>
-        </w:rPr>
-        <w:t xml:space="preserve">Successfully passed first round and participated final round at SUST campus for 36 hour non-stop on site </w:t>
-      </w:r>
-      <w:proofErr w:type="spellStart"/>
-      <w:r>
-        <w:rPr>
-          <w:rFonts w:ascii="Times New Roman" w:hAnsi="Times New Roman"/>
-          <w:sz w:val="20"/>
-        </w:rPr>
-        <w:t>hackathon</w:t>
-      </w:r>
-      <w:proofErr w:type="spellEnd"/>
-      <w:r>
-        <w:rPr>
-          <w:rFonts w:ascii="Times New Roman" w:hAnsi="Times New Roman"/>
-          <w:sz w:val="20"/>
-        </w:rPr>
-        <w:t>.</w:t>
+        <w:spacing w:after="0"/>
+        <w:rPr>
+          <w:rFonts w:ascii="Times New Roman" w:hAnsi="Times New Roman"/>
+          <w:sz w:val="20"/>
+        </w:rPr>
+      </w:pPr>
+      <w:r>
+        <w:rPr>
+          <w:rFonts w:ascii="Times New Roman" w:hAnsi="Times New Roman"/>
+          <w:b/>
+          <w:color w:val="1F3864" w:themeColor="accent5" w:themeShade="80"/>
+          <w:sz w:val="20"/>
+        </w:rPr>
+        <w:t>Research Fair-</w:t>
+      </w:r>
+      <w:r>
+        <w:rPr>
+          <w:rFonts w:ascii="Times New Roman" w:hAnsi="Times New Roman"/>
+          <w:b/>
+          <w:color w:val="1F3864" w:themeColor="accent5" w:themeShade="80"/>
+          <w:sz w:val="20"/>
+        </w:rPr>
+        <w:t>2023, CUET</w:t>
+      </w:r>
+      <w:r>
+        <w:rPr>
+          <w:rFonts w:ascii="Times New Roman" w:hAnsi="Times New Roman"/>
+          <w:sz w:val="20"/>
+        </w:rPr>
+        <w:t xml:space="preserve">. </w:t>
+      </w:r>
+      <w:r>
+        <w:rPr>
+          <w:rFonts w:ascii="Times New Roman" w:hAnsi="Times New Roman"/>
+          <w:sz w:val="20"/>
+        </w:rPr>
+        <w:t xml:space="preserve">Participated with one of </w:t>
+      </w:r>
+      <w:r>
+        <w:rPr>
+          <w:rFonts w:ascii="Times New Roman" w:hAnsi="Times New Roman"/>
+          <w:sz w:val="20"/>
+        </w:rPr>
+        <w:t>my</w:t>
+      </w:r>
+      <w:r>
+        <w:rPr>
+          <w:rFonts w:ascii="Times New Roman" w:hAnsi="Times New Roman"/>
+          <w:sz w:val="20"/>
+        </w:rPr>
+        <w:t xml:space="preserve"> selected research article</w:t>
+      </w:r>
+      <w:r>
+        <w:rPr>
+          <w:rFonts w:ascii="Times New Roman" w:hAnsi="Times New Roman"/>
+          <w:sz w:val="20"/>
+        </w:rPr>
+        <w:t xml:space="preserve">, titled </w:t>
+      </w:r>
+      <w:r>
+        <w:rPr>
+          <w:rFonts w:ascii="Times New Roman" w:hAnsi="Times New Roman"/>
+          <w:i/>
+          <w:sz w:val="20"/>
+        </w:rPr>
+        <w:t>"</w:t>
+      </w:r>
+      <w:r>
+        <w:rPr>
+          <w:rFonts w:ascii="Times New Roman" w:hAnsi="Times New Roman"/>
+          <w:b/>
+          <w:i/>
+          <w:sz w:val="20"/>
+        </w:rPr>
+        <w:t>Revolutionizing Water Quality Assessment in Bangladesh: A Novel Hybrid Model Outperforming Conventional Classifiers</w:t>
+      </w:r>
+      <w:r>
+        <w:rPr>
+          <w:rFonts w:ascii="Times New Roman" w:hAnsi="Times New Roman"/>
+          <w:i/>
+          <w:sz w:val="20"/>
+        </w:rPr>
+        <w:t>"</w:t>
       </w:r>
     </w:p>
     <w:p>
@@ -4341,8 +4295,7 @@
         <w:tabs>
           <w:tab w:val="left" w:pos="4015"/>
         </w:tabs>
-        <w:spacing w:after="0" w:line="240" w:lineRule="auto"/>
-        <w:ind w:left="360"/>
+        <w:spacing w:after="0"/>
         <w:rPr>
           <w:rFonts w:ascii="Times New Roman" w:hAnsi="Times New Roman"/>
           <w:sz w:val="20"/>
@@ -4361,11 +4314,10 @@
         <w:spacing w:after="0" w:line="240" w:lineRule="auto"/>
         <w:rPr>
           <w:rFonts w:ascii="Times New Roman" w:hAnsi="Times New Roman"/>
-          <w:i/>
-          <w:color w:val="2F5496"/>
-          <w:sz w:val="20"/>
-        </w:rPr>
-      </w:pPr>
+          <w:sz w:val="20"/>
+        </w:rPr>
+      </w:pPr>
+      <w:proofErr w:type="spellStart"/>
       <w:r>
         <w:rPr>
           <w:rFonts w:ascii="Times New Roman" w:hAnsi="Times New Roman"/>
@@ -4373,7 +4325,17 @@
           <w:color w:val="002060"/>
           <w:sz w:val="20"/>
         </w:rPr>
-        <w:t xml:space="preserve">MIST </w:t>
+        <w:t>Orbitax</w:t>
+      </w:r>
+      <w:proofErr w:type="spellEnd"/>
+      <w:r>
+        <w:rPr>
+          <w:rFonts w:ascii="Times New Roman" w:hAnsi="Times New Roman"/>
+          <w:b/>
+          <w:color w:val="002060"/>
+          <w:sz w:val="20"/>
+        </w:rPr>
+        <w:t xml:space="preserve"> SUST SWE </w:t>
       </w:r>
       <w:proofErr w:type="spellStart"/>
       <w:r>
@@ -4383,7 +4345,7 @@
           <w:color w:val="002060"/>
           <w:sz w:val="20"/>
         </w:rPr>
-        <w:t>LeetCon</w:t>
+        <w:t>Technovent</w:t>
       </w:r>
       <w:proofErr w:type="spellEnd"/>
       <w:r>
@@ -4393,8 +4355,9 @@
           <w:color w:val="002060"/>
           <w:sz w:val="20"/>
         </w:rPr>
-        <w:t xml:space="preserve"> 2023</w:t>
-      </w:r>
+        <w:t xml:space="preserve"> 2023(Brain Station 23 </w:t>
+      </w:r>
+      <w:proofErr w:type="spellStart"/>
       <w:r>
         <w:rPr>
           <w:rFonts w:ascii="Times New Roman" w:hAnsi="Times New Roman"/>
@@ -4402,47 +4365,48 @@
           <w:color w:val="002060"/>
           <w:sz w:val="20"/>
         </w:rPr>
-        <w:t xml:space="preserve">. </w:t>
-      </w:r>
-      <w:r>
-        <w:rPr>
-          <w:rFonts w:ascii="Times New Roman" w:hAnsi="Times New Roman"/>
-          <w:sz w:val="20"/>
-        </w:rPr>
-        <w:t>P</w:t>
-      </w:r>
-      <w:r>
-        <w:rPr>
-          <w:rFonts w:ascii="Times New Roman" w:hAnsi="Times New Roman"/>
-          <w:sz w:val="20"/>
-        </w:rPr>
-        <w:t xml:space="preserve">articipated in the cyber security workshop, titled </w:t>
-      </w:r>
-      <w:r>
-        <w:rPr>
-          <w:rFonts w:ascii="Times New Roman" w:hAnsi="Times New Roman"/>
-          <w:b/>
-          <w:sz w:val="20"/>
-        </w:rPr>
-        <w:t>"</w:t>
+        <w:t>Hackathon</w:t>
+      </w:r>
+      <w:proofErr w:type="spellEnd"/>
+      <w:r>
+        <w:rPr>
+          <w:rFonts w:ascii="Times New Roman" w:hAnsi="Times New Roman"/>
+          <w:b/>
+          <w:color w:val="002060"/>
+          <w:sz w:val="20"/>
+        </w:rPr>
+        <w:t>).</w:t>
+      </w:r>
+      <w:r>
+        <w:rPr>
+          <w:rFonts w:ascii="Times New Roman" w:hAnsi="Times New Roman"/>
+          <w:b/>
+          <w:sz w:val="20"/>
+        </w:rPr>
+        <w:t xml:space="preserve"> </w:t>
+      </w:r>
+      <w:r>
+        <w:rPr>
+          <w:rFonts w:ascii="Times New Roman" w:hAnsi="Times New Roman"/>
+          <w:sz w:val="20"/>
+        </w:rPr>
+        <w:t xml:space="preserve">Successfully passed first round and participated final round at SUST campus for 36 hour non-stop on site </w:t>
       </w:r>
       <w:proofErr w:type="spellStart"/>
       <w:r>
         <w:rPr>
           <w:rFonts w:ascii="Times New Roman" w:hAnsi="Times New Roman"/>
-          <w:b/>
-          <w:sz w:val="20"/>
-        </w:rPr>
-        <w:t>HackMeIfYouCan</w:t>
+          <w:sz w:val="20"/>
+        </w:rPr>
+        <w:t>hackathon</w:t>
       </w:r>
       <w:proofErr w:type="spellEnd"/>
       <w:r>
         <w:rPr>
           <w:rFonts w:ascii="Times New Roman" w:hAnsi="Times New Roman"/>
-          <w:b/>
-          <w:sz w:val="20"/>
-        </w:rPr>
-        <w:t>."</w:t>
+          <w:sz w:val="20"/>
+        </w:rPr>
+        <w:t>.</w:t>
       </w:r>
     </w:p>
     <w:p>
@@ -4451,6 +4415,7 @@
           <w:tab w:val="left" w:pos="4015"/>
         </w:tabs>
         <w:spacing w:after="0" w:line="240" w:lineRule="auto"/>
+        <w:ind w:left="360"/>
         <w:rPr>
           <w:rFonts w:ascii="Times New Roman" w:hAnsi="Times New Roman"/>
           <w:sz w:val="20"/>
@@ -4469,6 +4434,117 @@
         <w:spacing w:after="0" w:line="240" w:lineRule="auto"/>
         <w:rPr>
           <w:rFonts w:ascii="Times New Roman" w:hAnsi="Times New Roman"/>
+          <w:i/>
+          <w:color w:val="2F5496"/>
+          <w:sz w:val="20"/>
+        </w:rPr>
+      </w:pPr>
+      <w:r>
+        <w:rPr>
+          <w:rFonts w:ascii="Times New Roman" w:hAnsi="Times New Roman"/>
+          <w:b/>
+          <w:color w:val="002060"/>
+          <w:sz w:val="20"/>
+        </w:rPr>
+        <w:t xml:space="preserve">MIST </w:t>
+      </w:r>
+      <w:proofErr w:type="spellStart"/>
+      <w:r>
+        <w:rPr>
+          <w:rFonts w:ascii="Times New Roman" w:hAnsi="Times New Roman"/>
+          <w:b/>
+          <w:color w:val="002060"/>
+          <w:sz w:val="20"/>
+        </w:rPr>
+        <w:t>LeetCon</w:t>
+      </w:r>
+      <w:proofErr w:type="spellEnd"/>
+      <w:r>
+        <w:rPr>
+          <w:rFonts w:ascii="Times New Roman" w:hAnsi="Times New Roman"/>
+          <w:b/>
+          <w:color w:val="002060"/>
+          <w:sz w:val="20"/>
+        </w:rPr>
+        <w:t xml:space="preserve"> 2023</w:t>
+      </w:r>
+      <w:r>
+        <w:rPr>
+          <w:rFonts w:ascii="Times New Roman" w:hAnsi="Times New Roman"/>
+          <w:b/>
+          <w:color w:val="002060"/>
+          <w:sz w:val="20"/>
+        </w:rPr>
+        <w:t xml:space="preserve">. </w:t>
+      </w:r>
+      <w:r>
+        <w:rPr>
+          <w:rFonts w:ascii="Times New Roman" w:hAnsi="Times New Roman"/>
+          <w:sz w:val="20"/>
+        </w:rPr>
+        <w:t>P</w:t>
+      </w:r>
+      <w:r>
+        <w:rPr>
+          <w:rFonts w:ascii="Times New Roman" w:hAnsi="Times New Roman"/>
+          <w:sz w:val="20"/>
+        </w:rPr>
+        <w:t xml:space="preserve">articipated in the cyber security workshop, titled </w:t>
+      </w:r>
+      <w:r>
+        <w:rPr>
+          <w:rFonts w:ascii="Times New Roman" w:hAnsi="Times New Roman"/>
+          <w:b/>
+          <w:i/>
+          <w:sz w:val="20"/>
+        </w:rPr>
+        <w:t>"</w:t>
+      </w:r>
+      <w:proofErr w:type="spellStart"/>
+      <w:r>
+        <w:rPr>
+          <w:rFonts w:ascii="Times New Roman" w:hAnsi="Times New Roman"/>
+          <w:b/>
+          <w:i/>
+          <w:sz w:val="20"/>
+        </w:rPr>
+        <w:t>HackMeIfYouCan</w:t>
+      </w:r>
+      <w:proofErr w:type="spellEnd"/>
+      <w:r>
+        <w:rPr>
+          <w:rFonts w:ascii="Times New Roman" w:hAnsi="Times New Roman"/>
+          <w:b/>
+          <w:i/>
+          <w:sz w:val="20"/>
+        </w:rPr>
+        <w:t>."</w:t>
+      </w:r>
+    </w:p>
+    <w:p>
+      <w:pPr>
+        <w:tabs>
+          <w:tab w:val="left" w:pos="4015"/>
+        </w:tabs>
+        <w:spacing w:after="0" w:line="240" w:lineRule="auto"/>
+        <w:rPr>
+          <w:rFonts w:ascii="Times New Roman" w:hAnsi="Times New Roman"/>
+          <w:sz w:val="20"/>
+        </w:rPr>
+      </w:pPr>
+    </w:p>
+    <w:p>
+      <w:pPr>
+        <w:numPr>
+          <w:ilvl w:val="0"/>
+          <w:numId w:val="1"/>
+        </w:numPr>
+        <w:tabs>
+          <w:tab w:val="left" w:pos="4015"/>
+        </w:tabs>
+        <w:spacing w:after="0" w:line="240" w:lineRule="auto"/>
+        <w:rPr>
+          <w:rFonts w:ascii="Times New Roman" w:hAnsi="Times New Roman"/>
           <w:sz w:val="20"/>
         </w:rPr>
       </w:pPr>
@@ -4708,7 +4784,14 @@
           <w:rFonts w:ascii="Times New Roman" w:hAnsi="Times New Roman"/>
           <w:sz w:val="20"/>
         </w:rPr>
-        <w:t xml:space="preserve">(Government funded). </w:t>
+        <w:t>(Funded by Ministry of Finance</w:t>
+      </w:r>
+      <w:r>
+        <w:rPr>
+          <w:rFonts w:ascii="Times New Roman" w:hAnsi="Times New Roman"/>
+          <w:sz w:val="20"/>
+        </w:rPr>
+        <w:t xml:space="preserve">). </w:t>
       </w:r>
     </w:p>
     <w:p>
@@ -4717,7 +4800,6 @@
           <w:tab w:val="left" w:pos="4015"/>
         </w:tabs>
         <w:spacing w:after="0" w:line="240" w:lineRule="auto"/>
-        <w:ind w:left="360"/>
         <w:rPr>
           <w:rFonts w:ascii="Times New Roman" w:hAnsi="Times New Roman"/>
           <w:i/>
@@ -4786,6 +4868,13 @@
         </w:rPr>
         <w:t>uccessfully achieved student level credential by completing IT Essentials course</w:t>
       </w:r>
+      <w:r>
+        <w:rPr>
+          <w:rFonts w:ascii="Times New Roman" w:hAnsi="Times New Roman"/>
+          <w:sz w:val="20"/>
+        </w:rPr>
+        <w:t>.</w:t>
+      </w:r>
     </w:p>
     <w:p>
       <w:pPr>
@@ -4811,16 +4900,7 @@
           <w:color w:val="002060"/>
           <w:sz w:val="20"/>
         </w:rPr>
-        <w:t>Cyber Security &amp; Social Awareness Program-2022: A Deep Drive into the Modern Day Security.</w:t>
-      </w:r>
-      <w:r>
-        <w:rPr>
-          <w:rFonts w:ascii="Times New Roman" w:hAnsi="Times New Roman"/>
-          <w:b/>
-          <w:color w:val="002060"/>
-          <w:sz w:val="20"/>
-        </w:rPr>
-        <w:t xml:space="preserve"> </w:t>
+        <w:t xml:space="preserve">Cyber Security &amp; Social Awareness Program-2022: A Deep Drive into the Modern Day Security. </w:t>
       </w:r>
       <w:r>
         <w:rPr>
@@ -4852,13 +4932,13 @@
         <mc:AlternateContent>
           <mc:Choice Requires="wps">
             <w:drawing>
-              <wp:anchor distT="0" distB="0" distL="114300" distR="114300" simplePos="0" relativeHeight="251660288" behindDoc="0" locked="0" layoutInCell="1" allowOverlap="1" wp14:anchorId="7C7E6EA5" wp14:editId="1967B3D1">
+              <wp:anchor distT="0" distB="0" distL="114300" distR="114300" simplePos="0" relativeHeight="251660288" behindDoc="0" locked="0" layoutInCell="1" allowOverlap="1" wp14:anchorId="3647DD52" wp14:editId="7E026BBA">
                 <wp:simplePos x="0" y="0"/>
                 <wp:positionH relativeFrom="margin">
-                  <wp:align>center</wp:align>
+                  <wp:posOffset>-143510</wp:posOffset>
                 </wp:positionH>
                 <wp:positionV relativeFrom="paragraph">
-                  <wp:posOffset>39462</wp:posOffset>
+                  <wp:posOffset>69850</wp:posOffset>
                 </wp:positionV>
                 <wp:extent cx="6430645" cy="299085"/>
                 <wp:effectExtent l="0" t="0" r="46355" b="62865"/>
@@ -4971,7 +5051,7 @@
           </mc:Choice>
           <mc:Fallback>
             <w:pict>
-              <v:roundrect w14:anchorId="7C7E6EA5" id="Rounded Rectangle 4" o:spid="_x0000_s1037" style="position:absolute;margin-left:0;margin-top:3.1pt;width:506.35pt;height:23.55pt;z-index:251660288;visibility:visible;mso-wrap-style:square;mso-width-percent:0;mso-height-percent:0;mso-wrap-distance-left:9pt;mso-wrap-distance-top:0;mso-wrap-distance-right:9pt;mso-wrap-distance-bottom:0;mso-position-horizontal:center;mso-position-horizontal-relative:margin;mso-position-vertical:absolute;mso-position-vertical-relative:text;mso-width-percent:0;mso-height-percent:0;mso-width-relative:page;mso-height-relative:page;v-text-anchor:top" arcsize="10923f" o:gfxdata="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" fillcolor="#92cddc" strokecolor="#92cddc" strokeweight="1pt">
+              <v:roundrect w14:anchorId="3647DD52" id="Rounded Rectangle 4" o:spid="_x0000_s1037" style="position:absolute;margin-left:-11.3pt;margin-top:5.5pt;width:506.35pt;height:23.55pt;z-index:251660288;visibility:visible;mso-wrap-style:square;mso-width-percent:0;mso-height-percent:0;mso-wrap-distance-left:9pt;mso-wrap-distance-top:0;mso-wrap-distance-right:9pt;mso-wrap-distance-bottom:0;mso-position-horizontal:absolute;mso-position-horizontal-relative:margin;mso-position-vertical:absolute;mso-position-vertical-relative:text;mso-width-percent:0;mso-height-percent:0;mso-width-relative:page;mso-height-relative:page;v-text-anchor:top" arcsize="10923f" o:gfxdata="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" fillcolor="#92cddc" strokecolor="#92cddc" strokeweight="1pt">
                 <v:fill color2="#daeef3" angle="135" focus="50%" type="gradient"/>
                 <v:shadow on="t" color="#205867" opacity=".5" offset="1pt"/>
                 <v:textbox>
@@ -5029,9 +5109,6 @@
         </w:tabs>
         <w:spacing w:after="0" w:line="240" w:lineRule="auto"/>
         <w:rPr>
-          <w:rFonts w:ascii="Times New Roman" w:hAnsi="Times New Roman"/>
-          <w:i/>
-          <w:color w:val="2F5496"/>
           <w:sz w:val="20"/>
         </w:rPr>
       </w:pPr>
@@ -5083,15 +5160,7 @@
           <w:b/>
           <w:color w:val="002060"/>
         </w:rPr>
-        <w:t>Dean’s List Hono</w:t>
-      </w:r>
-      <w:r>
-        <w:rPr>
-          <w:rFonts w:ascii="Times New Roman" w:hAnsi="Times New Roman"/>
-          <w:b/>
-          <w:color w:val="002060"/>
-        </w:rPr>
-        <w:t>ur</w:t>
+        <w:t>Dean’s List Honour</w:t>
       </w:r>
       <w:r>
         <w:rPr>
@@ -5104,14 +5173,7 @@
           <w:rFonts w:ascii="Times New Roman" w:hAnsi="Times New Roman"/>
           <w:color w:val="000000" w:themeColor="text1"/>
         </w:rPr>
-        <w:t>based on academic excellence.</w:t>
-      </w:r>
-      <w:r>
-        <w:rPr>
-          <w:rFonts w:ascii="Times New Roman" w:hAnsi="Times New Roman"/>
-          <w:color w:val="000000" w:themeColor="text1"/>
-        </w:rPr>
-        <w:t xml:space="preserve"> [</w:t>
+        <w:t>based on academic excellence. [</w:t>
       </w:r>
       <w:r>
         <w:rPr>
@@ -5143,31 +5205,7 @@
           <w:i/>
           <w:color w:val="000000" w:themeColor="text1"/>
         </w:rPr>
-        <w:t xml:space="preserve"> </w:t>
-      </w:r>
-      <w:r>
-        <w:rPr>
-          <w:rFonts w:ascii="Times New Roman" w:hAnsi="Times New Roman"/>
-          <w:i/>
-          <w:color w:val="000000" w:themeColor="text1"/>
-        </w:rPr>
-        <w:t>C</w:t>
-      </w:r>
-      <w:r>
-        <w:rPr>
-          <w:rFonts w:ascii="Times New Roman" w:hAnsi="Times New Roman"/>
-          <w:i/>
-          <w:color w:val="000000" w:themeColor="text1"/>
-        </w:rPr>
-        <w:t>onsecutive</w:t>
-      </w:r>
-      <w:r>
-        <w:rPr>
-          <w:rFonts w:ascii="Times New Roman" w:hAnsi="Times New Roman"/>
-          <w:i/>
-          <w:color w:val="000000" w:themeColor="text1"/>
-        </w:rPr>
-        <w:t xml:space="preserve"> Academic Session</w:t>
+        <w:t xml:space="preserve"> Consecutive Academic Session</w:t>
       </w:r>
       <w:r>
         <w:rPr>
@@ -6032,7 +6070,7 @@
 <w:numbering xmlns:wpc="http://schemas.microsoft.com/office/word/2010/wordprocessingCanvas" xmlns:mc="http://schemas.openxmlformats.org/markup-compatibility/2006" xmlns:o="urn:schemas-microsoft-com:office:office" xmlns:r="http://schemas.openxmlformats.org/officeDocument/2006/relationships" xmlns:m="http://schemas.openxmlformats.org/officeDocument/2006/math" xmlns:v="urn:schemas-microsoft-com:vml" xmlns:wp14="http://schemas.microsoft.com/office/word/2010/wordprocessingDrawing" xmlns:wp="http://schemas.openxmlformats.org/drawingml/2006/wordprocessingDrawing" xmlns:w10="urn:schemas-microsoft-com:office:word" xmlns:w="http://schemas.openxmlformats.org/wordprocessingml/2006/main" xmlns:w14="http://schemas.microsoft.com/office/word/2010/wordml" xmlns:w15="http://schemas.microsoft.com/office/word/2012/wordml" xmlns:wpg="http://schemas.microsoft.com/office/word/2010/wordprocessingGroup" xmlns:wpi="http://schemas.microsoft.com/office/word/2010/wordprocessingInk" xmlns:wne="http://schemas.microsoft.com/office/word/2006/wordml" xmlns:wps="http://schemas.microsoft.com/office/word/2010/wordprocessingShape" mc:Ignorable="w14 w15 wp14">
   <w:numPicBullet w:numPicBulletId="0">
     <w:pict>
-      <v:shapetype w14:anchorId="041A4496" id="_x0000_t75" coordsize="21600,21600" o:spt="75" o:preferrelative="t" path="m@4@5l@4@11@9@11@9@5xe" filled="f" stroked="f">
+      <v:shapetype id="_x0000_t75" coordsize="21600,21600" o:spt="75" o:preferrelative="t" path="m@4@5l@4@11@9@11@9@5xe" filled="f" stroked="f">
         <v:stroke joinstyle="miter"/>
         <v:formulas>
           <v:f eqn="if lineDrawn pixelLineWidth 0"/>
@@ -6051,7 +6089,7 @@
         <v:path o:extrusionok="f" gradientshapeok="t" o:connecttype="rect"/>
         <o:lock v:ext="edit" aspectratio="t"/>
       </v:shapetype>
-      <v:shape id="_x0000_i1027" type="#_x0000_t75" style="width:11.25pt;height:11.25pt" o:bullet="t">
+      <v:shape id="_x0000_i1031" type="#_x0000_t75" style="width:11.25pt;height:11.25pt" o:bullet="t">
         <v:imagedata r:id="rId1" o:title="msoC8B1"/>
       </v:shape>
     </w:pict>

</xml_diff>